<commit_message>
bugfixes in code and essay working
</commit_message>
<xml_diff>
--- a/seminarski.docx
+++ b/seminarski.docx
@@ -7384,23 +7384,7 @@
           <w:szCs w:val="32"/>
           <w:lang w:val="sr-Cyrl-RS"/>
         </w:rPr>
-        <w:t xml:space="preserve">У овом поглављу ћемо приказати резултате </w:t>
-      </w:r>
-      <w:r>
-        <w:rPr>
-          <w:sz w:val="32"/>
-          <w:szCs w:val="32"/>
-          <w:lang w:val="sr-Cyrl-RS"/>
-        </w:rPr>
-        <w:t>примене</w:t>
-      </w:r>
-      <w:r>
-        <w:rPr>
-          <w:sz w:val="32"/>
-          <w:szCs w:val="32"/>
-          <w:lang w:val="sr-Cyrl-RS"/>
-        </w:rPr>
-        <w:t xml:space="preserve"> различитих варијанти наведених техника над описаним проблемом.</w:t>
+        <w:t>У овом поглављу ћемо приказати резултате примене различитих варијанти наведених техника над описаним проблемом.</w:t>
       </w:r>
     </w:p>
     <w:p>
@@ -7422,6 +7406,11 @@
     </w:p>
     <w:p>
       <w:pPr>
+        <w:pStyle w:val="ListParagraph"/>
+        <w:numPr>
+          <w:ilvl w:val="0"/>
+          <w:numId w:val="3"/>
+        </w:numPr>
         <w:rPr>
           <w:b/>
           <w:sz w:val="32"/>
@@ -7436,16 +7425,7 @@
           <w:szCs w:val="32"/>
           <w:lang w:val="sr-Cyrl-RS"/>
         </w:rPr>
-        <w:t>6.1</w:t>
-      </w:r>
-      <w:r>
-        <w:rPr>
-          <w:b/>
-          <w:sz w:val="32"/>
-          <w:szCs w:val="32"/>
-          <w:lang w:val="sr-Cyrl-RS"/>
-        </w:rPr>
-        <w:t xml:space="preserve"> ВНС</w:t>
+        <w:t>ВНС</w:t>
       </w:r>
     </w:p>
     <w:p>
@@ -7585,19 +7565,1529 @@
         </w:rPr>
         <w:t>.</w:t>
       </w:r>
-      <w:bookmarkStart w:id="0" w:name="_GoBack"/>
-      <w:bookmarkEnd w:id="0"/>
-    </w:p>
-    <w:p>
-      <w:pPr>
-        <w:rPr>
-          <w:sz w:val="32"/>
-          <w:szCs w:val="32"/>
-        </w:rPr>
-      </w:pPr>
-    </w:p>
-    <w:p>
-      <w:pPr>
+    </w:p>
+    <w:p>
+      <w:pPr>
+        <w:rPr>
+          <w:sz w:val="32"/>
+          <w:szCs w:val="32"/>
+          <w:lang w:val="sr-Cyrl-RS"/>
+        </w:rPr>
+      </w:pPr>
+    </w:p>
+    <w:p>
+      <w:pPr>
+        <w:pStyle w:val="ListParagraph"/>
+        <w:numPr>
+          <w:ilvl w:val="0"/>
+          <w:numId w:val="3"/>
+        </w:numPr>
+        <w:rPr>
+          <w:sz w:val="32"/>
+          <w:szCs w:val="32"/>
+          <w:lang w:val="sr-Cyrl-RS"/>
+        </w:rPr>
+      </w:pPr>
+      <w:r>
+        <w:rPr>
+          <w:b/>
+          <w:sz w:val="32"/>
+          <w:szCs w:val="32"/>
+          <w:lang w:val="sr-Cyrl-RS"/>
+        </w:rPr>
+        <w:lastRenderedPageBreak/>
+        <w:t>Генетски алгоритам</w:t>
+      </w:r>
+    </w:p>
+    <w:p>
+      <w:pPr>
+        <w:rPr>
+          <w:sz w:val="32"/>
+          <w:szCs w:val="32"/>
+          <w:lang w:val="sr-Cyrl-RS"/>
+        </w:rPr>
+      </w:pPr>
+      <w:r>
+        <w:rPr>
+          <w:sz w:val="32"/>
+          <w:szCs w:val="32"/>
+          <w:lang w:val="sr-Cyrl-RS"/>
+        </w:rPr>
+        <w:t>Покренут је генетски</w:t>
+      </w:r>
+      <w:r>
+        <w:rPr>
+          <w:sz w:val="32"/>
+          <w:szCs w:val="32"/>
+          <w:lang w:val="sr-Cyrl-RS"/>
+        </w:rPr>
+        <w:t xml:space="preserve"> алгоритам са 20 итерација,велич</w:t>
+      </w:r>
+      <w:r>
+        <w:rPr>
+          <w:sz w:val="32"/>
+          <w:szCs w:val="32"/>
+          <w:lang w:val="sr-Cyrl-RS"/>
+        </w:rPr>
+        <w:t>ином популације 1000,коришћеним елитизмом величине 10, вероватноћом мутације 0.15 и величином турнира 10.</w:t>
+      </w:r>
+    </w:p>
+    <w:p>
+      <w:pPr>
+        <w:jc w:val="center"/>
+        <w:rPr>
+          <w:sz w:val="32"/>
+          <w:szCs w:val="32"/>
+        </w:rPr>
+      </w:pPr>
+      <w:r>
+        <w:rPr>
+          <w:noProof/>
+          <w:sz w:val="32"/>
+          <w:szCs w:val="32"/>
+        </w:rPr>
+        <w:drawing>
+          <wp:inline distT="0" distB="0" distL="0" distR="0">
+            <wp:extent cx="5104762" cy="3326984"/>
+            <wp:effectExtent l="0" t="0" r="1270" b="0"/>
+            <wp:docPr id="1" name="Picture 1"/>
+            <wp:cNvGraphicFramePr>
+              <a:graphicFrameLocks xmlns:a="http://schemas.openxmlformats.org/drawingml/2006/main" noChangeAspect="1"/>
+            </wp:cNvGraphicFramePr>
+            <a:graphic xmlns:a="http://schemas.openxmlformats.org/drawingml/2006/main">
+              <a:graphicData uri="http://schemas.openxmlformats.org/drawingml/2006/picture">
+                <pic:pic xmlns:pic="http://schemas.openxmlformats.org/drawingml/2006/picture">
+                  <pic:nvPicPr>
+                    <pic:cNvPr id="1" name="ga.jpeg"/>
+                    <pic:cNvPicPr/>
+                  </pic:nvPicPr>
+                  <pic:blipFill>
+                    <a:blip r:embed="rId6">
+                      <a:extLst>
+                        <a:ext uri="{28A0092B-C50C-407E-A947-70E740481C1C}">
+                          <a14:useLocalDpi xmlns:a14="http://schemas.microsoft.com/office/drawing/2010/main" val="0"/>
+                        </a:ext>
+                      </a:extLst>
+                    </a:blip>
+                    <a:stretch>
+                      <a:fillRect/>
+                    </a:stretch>
+                  </pic:blipFill>
+                  <pic:spPr>
+                    <a:xfrm>
+                      <a:off x="0" y="0"/>
+                      <a:ext cx="5104762" cy="3326984"/>
+                    </a:xfrm>
+                    <a:prstGeom prst="rect">
+                      <a:avLst/>
+                    </a:prstGeom>
+                  </pic:spPr>
+                </pic:pic>
+              </a:graphicData>
+            </a:graphic>
+          </wp:inline>
+        </w:drawing>
+      </w:r>
+    </w:p>
+    <w:p>
+      <w:pPr>
+        <w:rPr>
+          <w:sz w:val="32"/>
+          <w:szCs w:val="32"/>
+          <w:lang w:val="sr-Cyrl-RS"/>
+        </w:rPr>
+      </w:pPr>
+      <w:r>
+        <w:rPr>
+          <w:sz w:val="32"/>
+          <w:szCs w:val="32"/>
+          <w:lang w:val="sr-Cyrl-RS"/>
+        </w:rPr>
+        <w:t xml:space="preserve">Добијен је резултат од 29577. Видимо да генетски алгоритам веома брзо конвергира решењу, те он већ после 10-те итерације долази до вредности фитнеса коју не </w:t>
+      </w:r>
+      <w:r>
+        <w:rPr>
+          <w:sz w:val="32"/>
+          <w:szCs w:val="32"/>
+          <w:lang w:val="sr-Cyrl-RS"/>
+        </w:rPr>
+        <w:t>смањује. Можемо приметити да је решење које добијамо  значајно боље и да се добија у знатно мањем броју итерација.</w:t>
+      </w:r>
+    </w:p>
+    <w:p>
+      <w:pPr>
+        <w:rPr>
+          <w:sz w:val="32"/>
+          <w:szCs w:val="32"/>
+          <w:lang w:val="sr-Cyrl-RS"/>
+        </w:rPr>
+      </w:pPr>
+    </w:p>
+    <w:p>
+      <w:pPr>
+        <w:pStyle w:val="ListParagraph"/>
+        <w:numPr>
+          <w:ilvl w:val="0"/>
+          <w:numId w:val="3"/>
+        </w:numPr>
+        <w:rPr>
+          <w:sz w:val="32"/>
+          <w:szCs w:val="32"/>
+          <w:lang w:val="sr-Cyrl-RS"/>
+        </w:rPr>
+      </w:pPr>
+      <w:r>
+        <w:rPr>
+          <w:b/>
+          <w:sz w:val="32"/>
+          <w:szCs w:val="32"/>
+          <w:lang w:val="sr-Cyrl-RS"/>
+        </w:rPr>
+        <w:t>Хибрид генетског алгоритма и редукованог ВНС-а</w:t>
+      </w:r>
+    </w:p>
+    <w:p>
+      <w:pPr>
+        <w:rPr>
+          <w:sz w:val="32"/>
+          <w:szCs w:val="32"/>
+          <w:lang w:val="sr-Cyrl-RS"/>
+        </w:rPr>
+      </w:pPr>
+      <w:r>
+        <w:rPr>
+          <w:sz w:val="32"/>
+          <w:szCs w:val="32"/>
+          <w:lang w:val="sr-Cyrl-RS"/>
+        </w:rPr>
+        <w:t>Овај хибрид подразумева да се редуковани ВНС  алгоритам примењује над сваком јединком, а пото</w:t>
+      </w:r>
+      <w:r>
+        <w:rPr>
+          <w:sz w:val="32"/>
+          <w:szCs w:val="32"/>
+          <w:lang w:val="sr-Cyrl-RS"/>
+        </w:rPr>
+        <w:t>м</w:t>
+      </w:r>
+      <w:r>
+        <w:rPr>
+          <w:sz w:val="32"/>
+          <w:szCs w:val="32"/>
+          <w:lang w:val="sr-Cyrl-RS"/>
+        </w:rPr>
+        <w:t xml:space="preserve"> над најбољом јединком генерације још једном.</w:t>
+      </w:r>
+    </w:p>
+    <w:p>
+      <w:pPr>
+        <w:rPr>
+          <w:sz w:val="32"/>
+          <w:szCs w:val="32"/>
+          <w:lang w:val="sr-Cyrl-RS"/>
+        </w:rPr>
+      </w:pPr>
+      <w:r>
+        <w:rPr>
+          <w:sz w:val="32"/>
+          <w:szCs w:val="32"/>
+          <w:lang w:val="sr-Cyrl-RS"/>
+        </w:rPr>
+        <w:lastRenderedPageBreak/>
+        <w:t>РВНС се позива са 2 околине,5 итерација и вероватноћом преласка у другу околину 0.5 . Параметри су смањени због брзине извршавања и незнатне разлике у коначном решењу.</w:t>
+      </w:r>
+    </w:p>
+    <w:p>
+      <w:pPr>
+        <w:rPr>
+          <w:sz w:val="32"/>
+          <w:szCs w:val="32"/>
+          <w:lang w:val="sr-Cyrl-RS"/>
+        </w:rPr>
+      </w:pPr>
+      <w:r>
+        <w:rPr>
+          <w:sz w:val="32"/>
+          <w:szCs w:val="32"/>
+          <w:lang w:val="sr-Cyrl-RS"/>
+        </w:rPr>
+        <w:t xml:space="preserve">Параметри </w:t>
+      </w:r>
+      <w:r>
+        <w:rPr>
+          <w:sz w:val="32"/>
+          <w:szCs w:val="32"/>
+          <w:lang w:val="sr-Cyrl-RS"/>
+        </w:rPr>
+        <w:t>ген</w:t>
+      </w:r>
+      <w:r>
+        <w:rPr>
+          <w:sz w:val="32"/>
+          <w:szCs w:val="32"/>
+          <w:lang w:val="sr-Cyrl-RS"/>
+        </w:rPr>
+        <w:t>е</w:t>
+      </w:r>
+      <w:r>
+        <w:rPr>
+          <w:sz w:val="32"/>
+          <w:szCs w:val="32"/>
+          <w:lang w:val="sr-Cyrl-RS"/>
+        </w:rPr>
+        <w:t>тског алгоритма су остали исти као у претходној анализи.</w:t>
+      </w:r>
+    </w:p>
+    <w:p>
+      <w:pPr>
+        <w:jc w:val="center"/>
+        <w:rPr>
+          <w:sz w:val="32"/>
+          <w:szCs w:val="32"/>
+          <w:lang w:val="sr-Cyrl-RS"/>
+        </w:rPr>
+      </w:pPr>
+      <w:r>
+        <w:rPr>
+          <w:noProof/>
+          <w:sz w:val="32"/>
+          <w:szCs w:val="32"/>
+        </w:rPr>
+        <w:drawing>
+          <wp:inline distT="0" distB="0" distL="0" distR="0">
+            <wp:extent cx="5104762" cy="3365079"/>
+            <wp:effectExtent l="0" t="0" r="1270" b="0"/>
+            <wp:docPr id="3" name="Picture 3"/>
+            <wp:cNvGraphicFramePr>
+              <a:graphicFrameLocks xmlns:a="http://schemas.openxmlformats.org/drawingml/2006/main" noChangeAspect="1"/>
+            </wp:cNvGraphicFramePr>
+            <a:graphic xmlns:a="http://schemas.openxmlformats.org/drawingml/2006/main">
+              <a:graphicData uri="http://schemas.openxmlformats.org/drawingml/2006/picture">
+                <pic:pic xmlns:pic="http://schemas.openxmlformats.org/drawingml/2006/picture">
+                  <pic:nvPicPr>
+                    <pic:cNvPr id="3" name="ga_rvns.jpeg"/>
+                    <pic:cNvPicPr/>
+                  </pic:nvPicPr>
+                  <pic:blipFill>
+                    <a:blip r:embed="rId7">
+                      <a:extLst>
+                        <a:ext uri="{28A0092B-C50C-407E-A947-70E740481C1C}">
+                          <a14:useLocalDpi xmlns:a14="http://schemas.microsoft.com/office/drawing/2010/main" val="0"/>
+                        </a:ext>
+                      </a:extLst>
+                    </a:blip>
+                    <a:stretch>
+                      <a:fillRect/>
+                    </a:stretch>
+                  </pic:blipFill>
+                  <pic:spPr>
+                    <a:xfrm>
+                      <a:off x="0" y="0"/>
+                      <a:ext cx="5104762" cy="3365079"/>
+                    </a:xfrm>
+                    <a:prstGeom prst="rect">
+                      <a:avLst/>
+                    </a:prstGeom>
+                  </pic:spPr>
+                </pic:pic>
+              </a:graphicData>
+            </a:graphic>
+          </wp:inline>
+        </w:drawing>
+      </w:r>
+    </w:p>
+    <w:p>
+      <w:pPr>
+        <w:rPr>
+          <w:sz w:val="32"/>
+          <w:szCs w:val="32"/>
+          <w:lang w:val="sr-Cyrl-RS"/>
+        </w:rPr>
+      </w:pPr>
+      <w:r>
+        <w:rPr>
+          <w:sz w:val="32"/>
+          <w:szCs w:val="32"/>
+          <w:lang w:val="sr-Cyrl-RS"/>
+        </w:rPr>
+        <w:t>Добијено решење оваквог алгоритма је 29006. Можемо приметити да овакав алгоритам још брже конвергира свом оптимуму него обичан генетски алгоритам,такође и да је функција зависности фитнеса од броја итерације доста глађа од функције код генетског алгоритма.</w:t>
+      </w:r>
+    </w:p>
+    <w:p>
+      <w:pPr>
+        <w:rPr>
+          <w:sz w:val="32"/>
+          <w:szCs w:val="32"/>
+          <w:lang w:val="sr-Cyrl-RS"/>
+        </w:rPr>
+      </w:pPr>
+    </w:p>
+    <w:p>
+      <w:pPr>
+        <w:rPr>
+          <w:sz w:val="32"/>
+          <w:szCs w:val="32"/>
+          <w:lang w:val="sr-Cyrl-RS"/>
+        </w:rPr>
+      </w:pPr>
+    </w:p>
+    <w:p>
+      <w:pPr>
+        <w:pStyle w:val="ListParagraph"/>
+        <w:numPr>
+          <w:ilvl w:val="0"/>
+          <w:numId w:val="3"/>
+        </w:numPr>
+        <w:rPr>
+          <w:sz w:val="32"/>
+          <w:szCs w:val="32"/>
+          <w:lang w:val="sr-Cyrl-RS"/>
+        </w:rPr>
+      </w:pPr>
+      <w:r>
+        <w:rPr>
+          <w:b/>
+          <w:sz w:val="32"/>
+          <w:szCs w:val="32"/>
+          <w:lang w:val="sr-Cyrl-RS"/>
+        </w:rPr>
+        <w:t xml:space="preserve">Хибрид генетског алгоритма и ВНС-а </w:t>
+      </w:r>
+    </w:p>
+    <w:p>
+      <w:pPr>
+        <w:rPr>
+          <w:sz w:val="32"/>
+          <w:szCs w:val="32"/>
+          <w:lang w:val="sr-Cyrl-RS"/>
+        </w:rPr>
+      </w:pPr>
+      <w:r>
+        <w:rPr>
+          <w:sz w:val="32"/>
+          <w:szCs w:val="32"/>
+          <w:lang w:val="sr-Cyrl-RS"/>
+        </w:rPr>
+        <w:t>Овде је примењен нередуковани ВНС на сваку јединку у генерацији</w:t>
+      </w:r>
+      <w:r>
+        <w:rPr>
+          <w:sz w:val="32"/>
+          <w:szCs w:val="32"/>
+        </w:rPr>
+        <w:t xml:space="preserve">. </w:t>
+      </w:r>
+      <w:r>
+        <w:rPr>
+          <w:sz w:val="32"/>
+          <w:szCs w:val="32"/>
+          <w:lang w:val="sr-Cyrl-RS"/>
+        </w:rPr>
+        <w:t xml:space="preserve">Првобитно је генетски алгоритам покренут са </w:t>
+      </w:r>
+      <w:r>
+        <w:rPr>
+          <w:sz w:val="32"/>
+          <w:szCs w:val="32"/>
+          <w:lang w:val="sr-Cyrl-RS"/>
+        </w:rPr>
+        <w:lastRenderedPageBreak/>
+        <w:t>стандардним параметрима</w:t>
+      </w:r>
+      <w:r>
+        <w:rPr>
+          <w:sz w:val="32"/>
+          <w:szCs w:val="32"/>
+        </w:rPr>
+        <w:t xml:space="preserve"> : </w:t>
+      </w:r>
+      <w:r>
+        <w:rPr>
+          <w:sz w:val="32"/>
+          <w:szCs w:val="32"/>
+          <w:lang w:val="sr-Cyrl-RS"/>
+        </w:rPr>
+        <w:t>итерације = 20, величина популације = 1000, итд. Међутим због велике сложености алгоритма, који позива ВНС над сваком јединком, где и ВНС позива локалну претрагу, време извршавања овог алгоритма је доста велико те је одлучено да се смањи величина популације на 100.</w:t>
+      </w:r>
+    </w:p>
+    <w:p>
+      <w:pPr>
+        <w:jc w:val="center"/>
+        <w:rPr>
+          <w:sz w:val="32"/>
+          <w:szCs w:val="32"/>
+          <w:lang w:val="sr-Cyrl-RS"/>
+        </w:rPr>
+      </w:pPr>
+      <w:r>
+        <w:rPr>
+          <w:noProof/>
+          <w:sz w:val="32"/>
+          <w:szCs w:val="32"/>
+        </w:rPr>
+        <w:drawing>
+          <wp:inline distT="0" distB="0" distL="0" distR="0" wp14:anchorId="0886E9F1" wp14:editId="3AC97042">
+            <wp:extent cx="5104762" cy="3326984"/>
+            <wp:effectExtent l="0" t="0" r="1270" b="0"/>
+            <wp:docPr id="7" name="Picture 7"/>
+            <wp:cNvGraphicFramePr>
+              <a:graphicFrameLocks xmlns:a="http://schemas.openxmlformats.org/drawingml/2006/main" noChangeAspect="1"/>
+            </wp:cNvGraphicFramePr>
+            <a:graphic xmlns:a="http://schemas.openxmlformats.org/drawingml/2006/main">
+              <a:graphicData uri="http://schemas.openxmlformats.org/drawingml/2006/picture">
+                <pic:pic xmlns:pic="http://schemas.openxmlformats.org/drawingml/2006/picture">
+                  <pic:nvPicPr>
+                    <pic:cNvPr id="7" name="ga_vns_100_1.jpeg"/>
+                    <pic:cNvPicPr/>
+                  </pic:nvPicPr>
+                  <pic:blipFill>
+                    <a:blip r:embed="rId8">
+                      <a:extLst>
+                        <a:ext uri="{28A0092B-C50C-407E-A947-70E740481C1C}">
+                          <a14:useLocalDpi xmlns:a14="http://schemas.microsoft.com/office/drawing/2010/main" val="0"/>
+                        </a:ext>
+                      </a:extLst>
+                    </a:blip>
+                    <a:stretch>
+                      <a:fillRect/>
+                    </a:stretch>
+                  </pic:blipFill>
+                  <pic:spPr>
+                    <a:xfrm>
+                      <a:off x="0" y="0"/>
+                      <a:ext cx="5104762" cy="3326984"/>
+                    </a:xfrm>
+                    <a:prstGeom prst="rect">
+                      <a:avLst/>
+                    </a:prstGeom>
+                  </pic:spPr>
+                </pic:pic>
+              </a:graphicData>
+            </a:graphic>
+          </wp:inline>
+        </w:drawing>
+      </w:r>
+    </w:p>
+    <w:p>
+      <w:pPr>
+        <w:rPr>
+          <w:sz w:val="32"/>
+          <w:szCs w:val="32"/>
+          <w:lang w:val="sr-Cyrl-RS"/>
+        </w:rPr>
+      </w:pPr>
+      <w:r>
+        <w:rPr>
+          <w:sz w:val="32"/>
+          <w:szCs w:val="32"/>
+          <w:lang w:val="sr-Cyrl-RS"/>
+        </w:rPr>
+        <w:t>Добијено</w:t>
+      </w:r>
+      <w:r>
+        <w:rPr>
+          <w:sz w:val="32"/>
+          <w:szCs w:val="32"/>
+        </w:rPr>
+        <w:t xml:space="preserve"> </w:t>
+      </w:r>
+      <w:r>
+        <w:rPr>
+          <w:sz w:val="32"/>
+          <w:szCs w:val="32"/>
+          <w:lang w:val="sr-Cyrl-RS"/>
+        </w:rPr>
+        <w:t xml:space="preserve">решење је </w:t>
+      </w:r>
+      <w:r>
+        <w:rPr>
+          <w:sz w:val="32"/>
+          <w:szCs w:val="32"/>
+        </w:rPr>
+        <w:t>30416</w:t>
+      </w:r>
+      <w:r>
+        <w:rPr>
+          <w:sz w:val="32"/>
+          <w:szCs w:val="32"/>
+          <w:lang w:val="sr-Cyrl-RS"/>
+        </w:rPr>
+        <w:t>, што је обзиром да је број итерација остао исти (20) ,а популација је смањена са 1000 на 100 добро решење. Оно што можемо приметити јесте да конвергенција није готова у потпуности те да не би било лоше повећати број итерација. Међутим покретањем алгоритма са бројем итерација 30, долази до стабилизације графика, али се решење не побољшава.</w:t>
+      </w:r>
+    </w:p>
+    <w:p>
+      <w:pPr>
+        <w:rPr>
+          <w:sz w:val="32"/>
+          <w:szCs w:val="32"/>
+        </w:rPr>
+      </w:pPr>
+      <w:r>
+        <w:rPr>
+          <w:sz w:val="32"/>
+          <w:szCs w:val="32"/>
+          <w:lang w:val="sr-Cyrl-RS"/>
+        </w:rPr>
+        <w:t>Како повећање броја итерација није помогло, испробано је и повећање популације, са 100 на 150.</w:t>
+      </w:r>
+    </w:p>
+    <w:p>
+      <w:pPr>
+        <w:jc w:val="center"/>
+        <w:rPr>
+          <w:sz w:val="32"/>
+          <w:szCs w:val="32"/>
+        </w:rPr>
+      </w:pPr>
+      <w:r>
+        <w:rPr>
+          <w:noProof/>
+          <w:sz w:val="32"/>
+          <w:szCs w:val="32"/>
+        </w:rPr>
+        <w:lastRenderedPageBreak/>
+        <w:drawing>
+          <wp:inline distT="0" distB="0" distL="0" distR="0">
+            <wp:extent cx="5104762" cy="3326984"/>
+            <wp:effectExtent l="0" t="0" r="1270" b="0"/>
+            <wp:docPr id="8" name="Picture 8"/>
+            <wp:cNvGraphicFramePr>
+              <a:graphicFrameLocks xmlns:a="http://schemas.openxmlformats.org/drawingml/2006/main" noChangeAspect="1"/>
+            </wp:cNvGraphicFramePr>
+            <a:graphic xmlns:a="http://schemas.openxmlformats.org/drawingml/2006/main">
+              <a:graphicData uri="http://schemas.openxmlformats.org/drawingml/2006/picture">
+                <pic:pic xmlns:pic="http://schemas.openxmlformats.org/drawingml/2006/picture">
+                  <pic:nvPicPr>
+                    <pic:cNvPr id="8" name="ga_vns_150.jpeg"/>
+                    <pic:cNvPicPr/>
+                  </pic:nvPicPr>
+                  <pic:blipFill>
+                    <a:blip r:embed="rId9">
+                      <a:extLst>
+                        <a:ext uri="{28A0092B-C50C-407E-A947-70E740481C1C}">
+                          <a14:useLocalDpi xmlns:a14="http://schemas.microsoft.com/office/drawing/2010/main" val="0"/>
+                        </a:ext>
+                      </a:extLst>
+                    </a:blip>
+                    <a:stretch>
+                      <a:fillRect/>
+                    </a:stretch>
+                  </pic:blipFill>
+                  <pic:spPr>
+                    <a:xfrm>
+                      <a:off x="0" y="0"/>
+                      <a:ext cx="5104762" cy="3326984"/>
+                    </a:xfrm>
+                    <a:prstGeom prst="rect">
+                      <a:avLst/>
+                    </a:prstGeom>
+                  </pic:spPr>
+                </pic:pic>
+              </a:graphicData>
+            </a:graphic>
+          </wp:inline>
+        </w:drawing>
+      </w:r>
+    </w:p>
+    <w:p>
+      <w:pPr>
+        <w:rPr>
+          <w:sz w:val="32"/>
+          <w:szCs w:val="32"/>
+          <w:lang w:val="sr-Cyrl-RS"/>
+        </w:rPr>
+      </w:pPr>
+      <w:r>
+        <w:rPr>
+          <w:sz w:val="32"/>
+          <w:szCs w:val="32"/>
+          <w:lang w:val="sr-Cyrl-RS"/>
+        </w:rPr>
+        <w:t>Добије је решење од 29739. Видимо да је повећањем популације дошло до побољшања решења, али такође и</w:t>
+      </w:r>
+      <w:r>
+        <w:rPr>
+          <w:sz w:val="32"/>
+          <w:szCs w:val="32"/>
+          <w:lang w:val="sr-Cyrl-RS"/>
+        </w:rPr>
+        <w:t xml:space="preserve"> доста</w:t>
+      </w:r>
+      <w:r>
+        <w:rPr>
+          <w:sz w:val="32"/>
+          <w:szCs w:val="32"/>
+          <w:lang w:val="sr-Cyrl-RS"/>
+        </w:rPr>
+        <w:t xml:space="preserve"> брже конвергенције</w:t>
+      </w:r>
+      <w:r>
+        <w:rPr>
+          <w:sz w:val="32"/>
+          <w:szCs w:val="32"/>
+          <w:lang w:val="sr-Cyrl-RS"/>
+        </w:rPr>
+        <w:t>.</w:t>
+      </w:r>
+    </w:p>
+    <w:p>
+      <w:pPr>
+        <w:rPr>
+          <w:sz w:val="32"/>
+          <w:szCs w:val="32"/>
+          <w:lang w:val="sr-Cyrl-RS"/>
+        </w:rPr>
+      </w:pPr>
+    </w:p>
+    <w:p>
+      <w:pPr>
+        <w:pStyle w:val="ListParagraph"/>
+        <w:numPr>
+          <w:ilvl w:val="0"/>
+          <w:numId w:val="3"/>
+        </w:numPr>
+        <w:rPr>
+          <w:sz w:val="32"/>
+          <w:szCs w:val="32"/>
+          <w:lang w:val="sr-Cyrl-RS"/>
+        </w:rPr>
+      </w:pPr>
+      <w:r>
+        <w:rPr>
+          <w:b/>
+          <w:sz w:val="32"/>
+          <w:szCs w:val="32"/>
+          <w:lang w:val="sr-Cyrl-RS"/>
+        </w:rPr>
+        <w:t>Хибрид генетског алгоритма и ВНС-а који се примењује само на најбољу јединку у генерацији</w:t>
+      </w:r>
+    </w:p>
+    <w:p>
+      <w:pPr>
+        <w:rPr>
+          <w:sz w:val="32"/>
+          <w:szCs w:val="32"/>
+          <w:lang w:val="sr-Cyrl-RS"/>
+        </w:rPr>
+      </w:pPr>
+      <w:r>
+        <w:rPr>
+          <w:sz w:val="32"/>
+          <w:szCs w:val="32"/>
+          <w:lang w:val="sr-Cyrl-RS"/>
+        </w:rPr>
+        <w:t>У овој варијанти хибридизације користи се нередуковани ВНС алгоритам, који се примењује искључиво на најбољу јединку у генерацији. Ова варијанта је испробана због  бржег извршавања алгоритма. Параметри ВНС-а су</w:t>
+      </w:r>
+      <w:r>
+        <w:rPr>
+          <w:sz w:val="32"/>
+          <w:szCs w:val="32"/>
+        </w:rPr>
+        <w:t xml:space="preserve"> :  </w:t>
+      </w:r>
+      <w:r>
+        <w:rPr>
+          <w:sz w:val="32"/>
+          <w:szCs w:val="32"/>
+          <w:lang w:val="sr-Cyrl-RS"/>
+        </w:rPr>
+        <w:t>околине = 7, итерације = 30, вероватноћа преласка = 0.5 , док су параметри генетског алгоритма остали исти.</w:t>
+      </w:r>
+    </w:p>
+    <w:p>
+      <w:pPr>
+        <w:jc w:val="center"/>
+        <w:rPr>
+          <w:sz w:val="32"/>
+          <w:szCs w:val="32"/>
+        </w:rPr>
+      </w:pPr>
+      <w:r>
+        <w:rPr>
+          <w:noProof/>
+          <w:sz w:val="32"/>
+          <w:szCs w:val="32"/>
+        </w:rPr>
+        <w:lastRenderedPageBreak/>
+        <w:drawing>
+          <wp:inline distT="0" distB="0" distL="0" distR="0">
+            <wp:extent cx="5104762" cy="3326984"/>
+            <wp:effectExtent l="0" t="0" r="1270" b="0"/>
+            <wp:docPr id="4" name="Picture 4"/>
+            <wp:cNvGraphicFramePr>
+              <a:graphicFrameLocks xmlns:a="http://schemas.openxmlformats.org/drawingml/2006/main" noChangeAspect="1"/>
+            </wp:cNvGraphicFramePr>
+            <a:graphic xmlns:a="http://schemas.openxmlformats.org/drawingml/2006/main">
+              <a:graphicData uri="http://schemas.openxmlformats.org/drawingml/2006/picture">
+                <pic:pic xmlns:pic="http://schemas.openxmlformats.org/drawingml/2006/picture">
+                  <pic:nvPicPr>
+                    <pic:cNvPr id="4" name="ga_vns_best_only.jpeg"/>
+                    <pic:cNvPicPr/>
+                  </pic:nvPicPr>
+                  <pic:blipFill>
+                    <a:blip r:embed="rId10">
+                      <a:extLst>
+                        <a:ext uri="{28A0092B-C50C-407E-A947-70E740481C1C}">
+                          <a14:useLocalDpi xmlns:a14="http://schemas.microsoft.com/office/drawing/2010/main" val="0"/>
+                        </a:ext>
+                      </a:extLst>
+                    </a:blip>
+                    <a:stretch>
+                      <a:fillRect/>
+                    </a:stretch>
+                  </pic:blipFill>
+                  <pic:spPr>
+                    <a:xfrm>
+                      <a:off x="0" y="0"/>
+                      <a:ext cx="5104762" cy="3326984"/>
+                    </a:xfrm>
+                    <a:prstGeom prst="rect">
+                      <a:avLst/>
+                    </a:prstGeom>
+                  </pic:spPr>
+                </pic:pic>
+              </a:graphicData>
+            </a:graphic>
+          </wp:inline>
+        </w:drawing>
+      </w:r>
+    </w:p>
+    <w:p>
+      <w:pPr>
+        <w:rPr>
+          <w:sz w:val="32"/>
+          <w:szCs w:val="32"/>
+          <w:lang w:val="sr-Cyrl-RS"/>
+        </w:rPr>
+      </w:pPr>
+      <w:r>
+        <w:rPr>
+          <w:sz w:val="32"/>
+          <w:szCs w:val="32"/>
+          <w:lang w:val="sr-Cyrl-RS"/>
+        </w:rPr>
+        <w:t>Резултат примене овог алгоритма је 32252. Нешто лошији резултат него мало пре, такође је и конвергенција мало спорија, али предност јесте брзина извршавања управо због смањеног броја примене ВНС алгоритма.</w:t>
+      </w:r>
+    </w:p>
+    <w:p>
+      <w:pPr>
+        <w:rPr>
+          <w:sz w:val="32"/>
+          <w:szCs w:val="32"/>
+          <w:lang w:val="sr-Cyrl-RS"/>
+        </w:rPr>
+      </w:pPr>
+    </w:p>
+    <w:p>
+      <w:pPr>
+        <w:pStyle w:val="ListParagraph"/>
+        <w:numPr>
+          <w:ilvl w:val="0"/>
+          <w:numId w:val="3"/>
+        </w:numPr>
+        <w:rPr>
+          <w:sz w:val="32"/>
+          <w:szCs w:val="32"/>
+          <w:lang w:val="sr-Cyrl-RS"/>
+        </w:rPr>
+      </w:pPr>
+      <w:r>
+        <w:rPr>
+          <w:b/>
+          <w:sz w:val="32"/>
+          <w:szCs w:val="32"/>
+          <w:lang w:val="sr-Cyrl-RS"/>
+        </w:rPr>
+        <w:t>Хибрид генетског алгоритма и ВНС-а који се примењује на најбољу јединку након краја генетског алгоритма</w:t>
+      </w:r>
+    </w:p>
+    <w:p>
+      <w:pPr>
+        <w:rPr>
+          <w:sz w:val="32"/>
+          <w:szCs w:val="32"/>
+          <w:lang w:val="sr-Cyrl-RS"/>
+        </w:rPr>
+      </w:pPr>
+      <w:r>
+        <w:rPr>
+          <w:sz w:val="32"/>
+          <w:szCs w:val="32"/>
+          <w:lang w:val="sr-Cyrl-RS"/>
+        </w:rPr>
+        <w:t>Овај вид хибрида подразу</w:t>
+      </w:r>
+      <w:r>
+        <w:rPr>
+          <w:sz w:val="32"/>
+          <w:szCs w:val="32"/>
+          <w:lang w:val="sr-Cyrl-RS"/>
+        </w:rPr>
+        <w:t>мева да се генетски алгоритам извршава применом редукованог ВНС-а над сваком јединком</w:t>
+      </w:r>
+      <w:r>
+        <w:rPr>
+          <w:sz w:val="32"/>
+          <w:szCs w:val="32"/>
+          <w:lang w:val="sr-Cyrl-RS"/>
+        </w:rPr>
+        <w:t>, а затим се пронађено решење генетског алгоритма покуша</w:t>
+      </w:r>
+      <w:r>
+        <w:rPr>
+          <w:sz w:val="32"/>
+          <w:szCs w:val="32"/>
+          <w:lang w:val="sr-Cyrl-RS"/>
+        </w:rPr>
+        <w:t>ва</w:t>
+      </w:r>
+      <w:r>
+        <w:rPr>
+          <w:sz w:val="32"/>
+          <w:szCs w:val="32"/>
+          <w:lang w:val="sr-Cyrl-RS"/>
+        </w:rPr>
+        <w:t xml:space="preserve"> унапредити применом</w:t>
+      </w:r>
+      <w:r>
+        <w:rPr>
+          <w:sz w:val="32"/>
+          <w:szCs w:val="32"/>
+          <w:lang w:val="sr-Cyrl-RS"/>
+        </w:rPr>
+        <w:t xml:space="preserve"> нередукованог</w:t>
+      </w:r>
+      <w:r>
+        <w:rPr>
+          <w:sz w:val="32"/>
+          <w:szCs w:val="32"/>
+          <w:lang w:val="sr-Cyrl-RS"/>
+        </w:rPr>
+        <w:t xml:space="preserve"> ВНС-а над њим.</w:t>
+      </w:r>
+    </w:p>
+    <w:p>
+      <w:pPr>
+        <w:rPr>
+          <w:sz w:val="32"/>
+          <w:szCs w:val="32"/>
+          <w:lang w:val="sr-Cyrl-RS"/>
+        </w:rPr>
+      </w:pPr>
+      <w:r>
+        <w:rPr>
+          <w:sz w:val="32"/>
+          <w:szCs w:val="32"/>
+          <w:lang w:val="sr-Cyrl-RS"/>
+        </w:rPr>
+        <w:t>За овај тип хибрида смо се определили због знатно мање сложености редукованог ВНС-а од нередукованог</w:t>
+      </w:r>
+      <w:r>
+        <w:rPr>
+          <w:sz w:val="32"/>
+          <w:szCs w:val="32"/>
+          <w:lang w:val="sr-Cyrl-RS"/>
+        </w:rPr>
+        <w:t>, како би се позив алгоритма брже завршио.</w:t>
+      </w:r>
+    </w:p>
+    <w:p>
+      <w:pPr>
+        <w:rPr>
+          <w:sz w:val="32"/>
+          <w:szCs w:val="32"/>
+        </w:rPr>
+      </w:pPr>
+      <w:r>
+        <w:rPr>
+          <w:sz w:val="32"/>
+          <w:szCs w:val="32"/>
+          <w:lang w:val="sr-Cyrl-RS"/>
+        </w:rPr>
+        <w:t>Како се</w:t>
+      </w:r>
+      <w:r>
+        <w:rPr>
+          <w:sz w:val="32"/>
+          <w:szCs w:val="32"/>
+          <w:lang w:val="sr-Cyrl-RS"/>
+        </w:rPr>
+        <w:t xml:space="preserve"> нередуковани</w:t>
+      </w:r>
+      <w:r>
+        <w:rPr>
+          <w:sz w:val="32"/>
+          <w:szCs w:val="32"/>
+          <w:lang w:val="sr-Cyrl-RS"/>
+        </w:rPr>
+        <w:t xml:space="preserve"> ВНС у овом случају извршава само једанпут, повећали смо параметре </w:t>
+      </w:r>
+      <w:r>
+        <w:rPr>
+          <w:sz w:val="32"/>
+          <w:szCs w:val="32"/>
+        </w:rPr>
+        <w:t xml:space="preserve">: </w:t>
+      </w:r>
+      <w:r>
+        <w:rPr>
+          <w:sz w:val="32"/>
+          <w:szCs w:val="32"/>
+          <w:lang w:val="sr-Cyrl-RS"/>
+        </w:rPr>
+        <w:t>околине</w:t>
+      </w:r>
+      <w:r>
+        <w:rPr>
+          <w:sz w:val="32"/>
+          <w:szCs w:val="32"/>
+        </w:rPr>
+        <w:t xml:space="preserve">: 20, </w:t>
+      </w:r>
+      <w:proofErr w:type="spellStart"/>
+      <w:r>
+        <w:rPr>
+          <w:sz w:val="32"/>
+          <w:szCs w:val="32"/>
+        </w:rPr>
+        <w:t>итерације</w:t>
+      </w:r>
+      <w:proofErr w:type="spellEnd"/>
+      <w:r>
+        <w:rPr>
+          <w:sz w:val="32"/>
+          <w:szCs w:val="32"/>
+        </w:rPr>
+        <w:t>: 200.</w:t>
+      </w:r>
+    </w:p>
+    <w:p>
+      <w:pPr>
+        <w:jc w:val="center"/>
+        <w:rPr>
+          <w:sz w:val="32"/>
+          <w:szCs w:val="32"/>
+          <w:lang w:val="sr-Cyrl-RS"/>
+        </w:rPr>
+      </w:pPr>
+      <w:r>
+        <w:rPr>
+          <w:noProof/>
+          <w:sz w:val="32"/>
+          <w:szCs w:val="32"/>
+        </w:rPr>
+        <w:lastRenderedPageBreak/>
+        <w:drawing>
+          <wp:inline distT="0" distB="0" distL="0" distR="0">
+            <wp:extent cx="5104762" cy="3326984"/>
+            <wp:effectExtent l="0" t="0" r="1270" b="0"/>
+            <wp:docPr id="5" name="Picture 5"/>
+            <wp:cNvGraphicFramePr>
+              <a:graphicFrameLocks xmlns:a="http://schemas.openxmlformats.org/drawingml/2006/main" noChangeAspect="1"/>
+            </wp:cNvGraphicFramePr>
+            <a:graphic xmlns:a="http://schemas.openxmlformats.org/drawingml/2006/main">
+              <a:graphicData uri="http://schemas.openxmlformats.org/drawingml/2006/picture">
+                <pic:pic xmlns:pic="http://schemas.openxmlformats.org/drawingml/2006/picture">
+                  <pic:nvPicPr>
+                    <pic:cNvPr id="5" name="ga_vns_piped.jpeg"/>
+                    <pic:cNvPicPr/>
+                  </pic:nvPicPr>
+                  <pic:blipFill>
+                    <a:blip r:embed="rId11">
+                      <a:extLst>
+                        <a:ext uri="{28A0092B-C50C-407E-A947-70E740481C1C}">
+                          <a14:useLocalDpi xmlns:a14="http://schemas.microsoft.com/office/drawing/2010/main" val="0"/>
+                        </a:ext>
+                      </a:extLst>
+                    </a:blip>
+                    <a:stretch>
+                      <a:fillRect/>
+                    </a:stretch>
+                  </pic:blipFill>
+                  <pic:spPr>
+                    <a:xfrm>
+                      <a:off x="0" y="0"/>
+                      <a:ext cx="5104762" cy="3326984"/>
+                    </a:xfrm>
+                    <a:prstGeom prst="rect">
+                      <a:avLst/>
+                    </a:prstGeom>
+                  </pic:spPr>
+                </pic:pic>
+              </a:graphicData>
+            </a:graphic>
+          </wp:inline>
+        </w:drawing>
+      </w:r>
+    </w:p>
+    <w:p>
+      <w:pPr>
+        <w:rPr>
+          <w:sz w:val="32"/>
+          <w:szCs w:val="32"/>
+          <w:lang w:val="sr-Cyrl-RS"/>
+        </w:rPr>
+      </w:pPr>
+      <w:r>
+        <w:rPr>
+          <w:sz w:val="32"/>
+          <w:szCs w:val="32"/>
+          <w:lang w:val="sr-Cyrl-RS"/>
+        </w:rPr>
+        <w:t>Добијено решење је 30297. Можемо приметити да  је график доста сличан графику хибридизације где се</w:t>
+      </w:r>
+      <w:r>
+        <w:rPr>
+          <w:sz w:val="32"/>
+          <w:szCs w:val="32"/>
+          <w:lang w:val="sr-Cyrl-RS"/>
+        </w:rPr>
+        <w:t xml:space="preserve"> редуковани</w:t>
+      </w:r>
+      <w:r>
+        <w:rPr>
+          <w:sz w:val="32"/>
+          <w:szCs w:val="32"/>
+          <w:lang w:val="sr-Cyrl-RS"/>
+        </w:rPr>
+        <w:t xml:space="preserve"> ВНС примењује над сваком јединком</w:t>
+      </w:r>
+      <w:r>
+        <w:rPr>
+          <w:sz w:val="32"/>
+          <w:szCs w:val="32"/>
+          <w:lang w:val="sr-Cyrl-RS"/>
+        </w:rPr>
+        <w:t>. То је очекиван резултат јер ВНС који је покренут над најбољом пронађеном јединком није успео да поправи њен фитнес.</w:t>
+      </w:r>
+    </w:p>
+    <w:p>
+      <w:pPr>
+        <w:rPr>
+          <w:sz w:val="32"/>
+          <w:szCs w:val="32"/>
+          <w:lang w:val="sr-Cyrl-RS"/>
+        </w:rPr>
+      </w:pPr>
+    </w:p>
+    <w:p>
+      <w:pPr>
+        <w:rPr>
+          <w:sz w:val="32"/>
+          <w:szCs w:val="32"/>
+          <w:lang w:val="sr-Cyrl-RS"/>
+        </w:rPr>
+      </w:pPr>
+    </w:p>
+    <w:p>
+      <w:pPr>
+        <w:pStyle w:val="ListParagraph"/>
+        <w:numPr>
+          <w:ilvl w:val="0"/>
+          <w:numId w:val="3"/>
+        </w:numPr>
+        <w:rPr>
+          <w:sz w:val="32"/>
+          <w:szCs w:val="32"/>
+          <w:lang w:val="sr-Cyrl-RS"/>
+        </w:rPr>
+      </w:pPr>
+      <w:r>
+        <w:rPr>
+          <w:b/>
+          <w:sz w:val="32"/>
+          <w:szCs w:val="32"/>
+          <w:lang w:val="sr-Cyrl-RS"/>
+        </w:rPr>
+        <w:t xml:space="preserve">Хибрид генетског алгоритма и ВНС-а са динамички променљивом вероватноћом мутације </w:t>
+      </w:r>
+    </w:p>
+    <w:p>
+      <w:pPr>
+        <w:rPr>
+          <w:color w:val="FF0000"/>
+          <w:sz w:val="32"/>
+          <w:szCs w:val="32"/>
+        </w:rPr>
+      </w:pPr>
+      <w:r>
+        <w:rPr>
+          <w:sz w:val="32"/>
+          <w:szCs w:val="32"/>
+          <w:lang w:val="sr-Cyrl-RS"/>
+        </w:rPr>
+        <w:t xml:space="preserve">Циљ ове хибридизације био је да се вероватноћа мутације у оквиру генетског алгоритма </w:t>
+      </w:r>
+      <w:r>
+        <w:rPr>
+          <w:sz w:val="32"/>
+          <w:szCs w:val="32"/>
+          <w:lang w:val="sr-Cyrl-RS"/>
+        </w:rPr>
+        <w:t xml:space="preserve">динамички мења у зависности од њеног фитнеса. Идеја иза тога је била да јединке са лошијим фитнесом имају већу вероватноћу мутације не би ли дошло до њиховог побољшања. Формула која је коришћена је специфична за конкретан пример, добијена је експерименталним путем и гласи </w:t>
+      </w:r>
+      <w:r>
+        <w:rPr>
+          <w:sz w:val="32"/>
+          <w:szCs w:val="32"/>
+        </w:rPr>
+        <w:t xml:space="preserve">: </w:t>
+      </w:r>
+      <w:proofErr w:type="spellStart"/>
+      <w:r>
+        <w:rPr>
+          <w:color w:val="FF0000"/>
+          <w:sz w:val="32"/>
+          <w:szCs w:val="32"/>
+        </w:rPr>
+        <w:t>mutation_prob</w:t>
+      </w:r>
+      <w:proofErr w:type="spellEnd"/>
+      <w:r>
+        <w:rPr>
+          <w:color w:val="FF0000"/>
+          <w:sz w:val="32"/>
+          <w:szCs w:val="32"/>
+        </w:rPr>
+        <w:t xml:space="preserve"> - 4000/</w:t>
+      </w:r>
+      <w:proofErr w:type="spellStart"/>
+      <w:r>
+        <w:rPr>
+          <w:color w:val="FF0000"/>
+          <w:sz w:val="32"/>
+          <w:szCs w:val="32"/>
+        </w:rPr>
+        <w:t>new_population</w:t>
+      </w:r>
+      <w:proofErr w:type="spellEnd"/>
+      <w:r>
+        <w:rPr>
+          <w:color w:val="FF0000"/>
+          <w:sz w:val="32"/>
+          <w:szCs w:val="32"/>
+        </w:rPr>
+        <w:t>[</w:t>
+      </w:r>
+      <w:proofErr w:type="spellStart"/>
+      <w:r>
+        <w:rPr>
+          <w:color w:val="FF0000"/>
+          <w:sz w:val="32"/>
+          <w:szCs w:val="32"/>
+        </w:rPr>
+        <w:t>i</w:t>
+      </w:r>
+      <w:proofErr w:type="spellEnd"/>
+      <w:r>
+        <w:rPr>
+          <w:color w:val="FF0000"/>
+          <w:sz w:val="32"/>
+          <w:szCs w:val="32"/>
+        </w:rPr>
+        <w:t>].fitness</w:t>
+      </w:r>
+    </w:p>
+    <w:p>
+      <w:pPr>
+        <w:rPr>
+          <w:sz w:val="32"/>
+          <w:szCs w:val="32"/>
+          <w:lang w:val="sr-Cyrl-RS"/>
+        </w:rPr>
+      </w:pPr>
+      <w:r>
+        <w:rPr>
+          <w:sz w:val="32"/>
+          <w:szCs w:val="32"/>
+          <w:lang w:val="sr-Cyrl-RS"/>
+        </w:rPr>
+        <w:lastRenderedPageBreak/>
+        <w:t>Што се тиче ВНС-а коришћена је комбинација, где се редуковани ВНС примењује над сваком јединком, а нередуковани над најбољим у генерацији. Параметри су остали исти.</w:t>
+      </w:r>
+    </w:p>
+    <w:p>
+      <w:pPr>
+        <w:rPr>
+          <w:sz w:val="32"/>
+          <w:szCs w:val="32"/>
+          <w:lang w:val="sr-Cyrl-RS"/>
+        </w:rPr>
+      </w:pPr>
+      <w:r>
+        <w:rPr>
+          <w:noProof/>
+          <w:sz w:val="32"/>
+          <w:szCs w:val="32"/>
+        </w:rPr>
+        <w:drawing>
+          <wp:inline distT="0" distB="0" distL="0" distR="0">
+            <wp:extent cx="5104762" cy="3326984"/>
+            <wp:effectExtent l="0" t="0" r="1270" b="0"/>
+            <wp:docPr id="11" name="Picture 11"/>
+            <wp:cNvGraphicFramePr>
+              <a:graphicFrameLocks xmlns:a="http://schemas.openxmlformats.org/drawingml/2006/main" noChangeAspect="1"/>
+            </wp:cNvGraphicFramePr>
+            <a:graphic xmlns:a="http://schemas.openxmlformats.org/drawingml/2006/main">
+              <a:graphicData uri="http://schemas.openxmlformats.org/drawingml/2006/picture">
+                <pic:pic xmlns:pic="http://schemas.openxmlformats.org/drawingml/2006/picture">
+                  <pic:nvPicPr>
+                    <pic:cNvPr id="11" name="dinamic_mut.jpeg"/>
+                    <pic:cNvPicPr/>
+                  </pic:nvPicPr>
+                  <pic:blipFill>
+                    <a:blip r:embed="rId12">
+                      <a:extLst>
+                        <a:ext uri="{28A0092B-C50C-407E-A947-70E740481C1C}">
+                          <a14:useLocalDpi xmlns:a14="http://schemas.microsoft.com/office/drawing/2010/main" val="0"/>
+                        </a:ext>
+                      </a:extLst>
+                    </a:blip>
+                    <a:stretch>
+                      <a:fillRect/>
+                    </a:stretch>
+                  </pic:blipFill>
+                  <pic:spPr>
+                    <a:xfrm>
+                      <a:off x="0" y="0"/>
+                      <a:ext cx="5104762" cy="3326984"/>
+                    </a:xfrm>
+                    <a:prstGeom prst="rect">
+                      <a:avLst/>
+                    </a:prstGeom>
+                  </pic:spPr>
+                </pic:pic>
+              </a:graphicData>
+            </a:graphic>
+          </wp:inline>
+        </w:drawing>
+      </w:r>
+    </w:p>
+    <w:p>
+      <w:pPr>
+        <w:rPr>
+          <w:sz w:val="32"/>
+          <w:szCs w:val="32"/>
+          <w:lang w:val="sr-Cyrl-RS"/>
+        </w:rPr>
+      </w:pPr>
+      <w:r>
+        <w:rPr>
+          <w:sz w:val="32"/>
+          <w:szCs w:val="32"/>
+          <w:lang w:val="sr-Cyrl-RS"/>
+        </w:rPr>
+        <w:t>Добијено је решење од 28113</w:t>
+      </w:r>
+      <w:r>
+        <w:rPr>
+          <w:sz w:val="32"/>
+          <w:szCs w:val="32"/>
+          <w:lang w:val="sr-Cyrl-RS"/>
+        </w:rPr>
+        <w:t>.</w:t>
+      </w:r>
+      <w:r>
+        <w:rPr>
+          <w:sz w:val="32"/>
+          <w:szCs w:val="32"/>
+          <w:lang w:val="sr-Cyrl-RS"/>
+        </w:rPr>
+        <w:t>Можемо приметити да алгоритам веома брзо конвергира, и да у само пар итерација долази до решења које је веома добро.</w:t>
+      </w:r>
+    </w:p>
+    <w:p>
+      <w:pPr>
+        <w:rPr>
+          <w:sz w:val="32"/>
+          <w:szCs w:val="32"/>
+        </w:rPr>
+      </w:pPr>
+    </w:p>
+    <w:p>
+      <w:pPr>
+        <w:rPr>
+          <w:sz w:val="32"/>
+          <w:szCs w:val="32"/>
+        </w:rPr>
+      </w:pPr>
+    </w:p>
+    <w:p>
+      <w:pPr>
+        <w:pStyle w:val="ListParagraph"/>
+        <w:numPr>
+          <w:ilvl w:val="0"/>
+          <w:numId w:val="3"/>
+        </w:numPr>
+        <w:rPr>
+          <w:b/>
+          <w:sz w:val="32"/>
+          <w:szCs w:val="32"/>
+          <w:lang w:val="sr-Cyrl-RS"/>
+        </w:rPr>
+      </w:pPr>
+      <w:r>
+        <w:rPr>
+          <w:b/>
+          <w:sz w:val="32"/>
+          <w:szCs w:val="32"/>
+          <w:lang w:val="sr-Cyrl-RS"/>
+        </w:rPr>
+        <w:t xml:space="preserve">Хибрид </w:t>
+      </w:r>
+      <w:r>
+        <w:rPr>
+          <w:b/>
+          <w:sz w:val="32"/>
+          <w:szCs w:val="32"/>
+          <w:lang w:val="sr-Cyrl-RS"/>
+        </w:rPr>
+        <w:t>генетског алгоритма и ВНС-а са динамички променљивом вероватноћом мутације везаном са бројем итерација</w:t>
+      </w:r>
+    </w:p>
+    <w:p>
+      <w:pPr>
+        <w:rPr>
+          <w:sz w:val="32"/>
+          <w:szCs w:val="32"/>
+        </w:rPr>
+      </w:pPr>
+      <w:r>
+        <w:rPr>
+          <w:sz w:val="32"/>
+          <w:szCs w:val="32"/>
+          <w:lang w:val="sr-Cyrl-RS"/>
+        </w:rPr>
+        <w:t>Код овог хибрида редуковани ВНС се примењује над сваком јединком, потом се над сваком најбољом у генерацији примењује нередуковани ВНС (оваква комбинација је направљена због смањења сложености). Оно што карактерише овај хибрид јесте динамички променљива мутација која зависи од броја итерације</w:t>
+      </w:r>
+      <w:r>
+        <w:rPr>
+          <w:sz w:val="32"/>
+          <w:szCs w:val="32"/>
+          <w:lang w:val="sr-Cyrl-RS"/>
+        </w:rPr>
+        <w:t xml:space="preserve">. </w:t>
+      </w:r>
+      <w:r>
+        <w:rPr>
+          <w:sz w:val="32"/>
+          <w:szCs w:val="32"/>
+          <w:lang w:val="sr-Cyrl-RS"/>
+        </w:rPr>
+        <w:lastRenderedPageBreak/>
+        <w:t>Овај хибрид настао је вођен идејом да су јединке у почетним генерацијама лошије него у каснијим итерацијама и да тада вероватноћа мутације треба бити највећа, те да се кроз итерације она смањује. За вероватноћу мутације коришћена је формула 1/(2*ј).</w:t>
+      </w:r>
+    </w:p>
+    <w:p>
+      <w:pPr>
+        <w:jc w:val="center"/>
+        <w:rPr>
+          <w:sz w:val="32"/>
+          <w:szCs w:val="32"/>
+        </w:rPr>
+      </w:pPr>
+      <w:r>
+        <w:rPr>
+          <w:noProof/>
+          <w:sz w:val="32"/>
+          <w:szCs w:val="32"/>
+        </w:rPr>
+        <w:drawing>
+          <wp:inline distT="0" distB="0" distL="0" distR="0">
+            <wp:extent cx="5104762" cy="3326984"/>
+            <wp:effectExtent l="0" t="0" r="1270" b="0"/>
+            <wp:docPr id="9" name="Picture 9"/>
+            <wp:cNvGraphicFramePr>
+              <a:graphicFrameLocks xmlns:a="http://schemas.openxmlformats.org/drawingml/2006/main" noChangeAspect="1"/>
+            </wp:cNvGraphicFramePr>
+            <a:graphic xmlns:a="http://schemas.openxmlformats.org/drawingml/2006/main">
+              <a:graphicData uri="http://schemas.openxmlformats.org/drawingml/2006/picture">
+                <pic:pic xmlns:pic="http://schemas.openxmlformats.org/drawingml/2006/picture">
+                  <pic:nvPicPr>
+                    <pic:cNvPr id="9" name="dinamic_mut_iteration.jpeg"/>
+                    <pic:cNvPicPr/>
+                  </pic:nvPicPr>
+                  <pic:blipFill>
+                    <a:blip r:embed="rId13">
+                      <a:extLst>
+                        <a:ext uri="{28A0092B-C50C-407E-A947-70E740481C1C}">
+                          <a14:useLocalDpi xmlns:a14="http://schemas.microsoft.com/office/drawing/2010/main" val="0"/>
+                        </a:ext>
+                      </a:extLst>
+                    </a:blip>
+                    <a:stretch>
+                      <a:fillRect/>
+                    </a:stretch>
+                  </pic:blipFill>
+                  <pic:spPr>
+                    <a:xfrm>
+                      <a:off x="0" y="0"/>
+                      <a:ext cx="5104762" cy="3326984"/>
+                    </a:xfrm>
+                    <a:prstGeom prst="rect">
+                      <a:avLst/>
+                    </a:prstGeom>
+                  </pic:spPr>
+                </pic:pic>
+              </a:graphicData>
+            </a:graphic>
+          </wp:inline>
+        </w:drawing>
+      </w:r>
+    </w:p>
+    <w:p>
+      <w:pPr>
+        <w:rPr>
+          <w:sz w:val="32"/>
+          <w:szCs w:val="32"/>
+          <w:lang w:val="sr-Cyrl-RS"/>
+        </w:rPr>
+      </w:pPr>
+      <w:r>
+        <w:rPr>
+          <w:sz w:val="32"/>
+          <w:szCs w:val="32"/>
+          <w:lang w:val="sr-Cyrl-RS"/>
+        </w:rPr>
+        <w:t>Добијено је решење од 28869.</w:t>
+      </w:r>
+      <w:r>
+        <w:rPr>
+          <w:sz w:val="32"/>
+          <w:szCs w:val="32"/>
+          <w:lang w:val="sr-Cyrl-RS"/>
+        </w:rPr>
+        <w:t xml:space="preserve"> Можемо приметити веома брзу конвергенцију ка локалном оптимуму</w:t>
+      </w:r>
+      <w:r>
+        <w:rPr>
+          <w:sz w:val="32"/>
+          <w:szCs w:val="32"/>
+          <w:lang w:val="sr-Cyrl-RS"/>
+        </w:rPr>
+        <w:t>.</w:t>
+      </w:r>
+    </w:p>
+    <w:p>
+      <w:pPr>
+        <w:rPr>
+          <w:sz w:val="32"/>
+          <w:szCs w:val="32"/>
+          <w:lang w:val="sr-Cyrl-RS"/>
+        </w:rPr>
+      </w:pPr>
+    </w:p>
+    <w:p>
+      <w:pPr>
+        <w:rPr>
+          <w:sz w:val="28"/>
+          <w:szCs w:val="28"/>
+        </w:rPr>
+      </w:pPr>
+    </w:p>
+    <w:p>
+      <w:pPr>
+        <w:jc w:val="center"/>
         <w:rPr>
           <w:b/>
           <w:sz w:val="36"/>
@@ -7605,25 +9095,69 @@
           <w:lang w:val="sr-Cyrl-RS"/>
         </w:rPr>
       </w:pPr>
-    </w:p>
-    <w:p>
-      <w:pPr>
-        <w:rPr>
-          <w:sz w:val="32"/>
-          <w:szCs w:val="32"/>
-          <w:lang w:val="sr-Cyrl-RS"/>
-        </w:rPr>
-      </w:pPr>
-    </w:p>
-    <w:p>
-      <w:pPr>
-        <w:rPr>
-          <w:sz w:val="28"/>
-          <w:szCs w:val="28"/>
-        </w:rPr>
-      </w:pPr>
-    </w:p>
-    <w:p/>
+      <w:r>
+        <w:rPr>
+          <w:b/>
+          <w:sz w:val="36"/>
+          <w:szCs w:val="36"/>
+          <w:lang w:val="sr-Cyrl-RS"/>
+        </w:rPr>
+        <w:t>7. Закључак</w:t>
+      </w:r>
+    </w:p>
+    <w:p>
+      <w:pPr>
+        <w:rPr>
+          <w:sz w:val="32"/>
+          <w:szCs w:val="32"/>
+          <w:lang w:val="sr-Cyrl-RS"/>
+        </w:rPr>
+      </w:pPr>
+      <w:r>
+        <w:rPr>
+          <w:sz w:val="32"/>
+          <w:szCs w:val="32"/>
+          <w:lang w:val="sr-Cyrl-RS"/>
+        </w:rPr>
+        <w:t xml:space="preserve">Како смо већ напоменули оптимално решење проблема је 27603.Наши алгоритми бивају заглављени у локалним оптимумима и не успевају да пронађу оптимално решење. </w:t>
+      </w:r>
+      <w:r>
+        <w:rPr>
+          <w:sz w:val="32"/>
+          <w:szCs w:val="32"/>
+          <w:lang w:val="sr-Cyrl-RS"/>
+        </w:rPr>
+        <w:t>Испробан је велики број различитих комбинација параметара, али без већег успеха.</w:t>
+      </w:r>
+      <w:r>
+        <w:rPr>
+          <w:sz w:val="32"/>
+          <w:szCs w:val="32"/>
+          <w:lang w:val="sr-Cyrl-RS"/>
+        </w:rPr>
+        <w:t xml:space="preserve"> Можемо приметити да нам хибриди са динамичким </w:t>
+      </w:r>
+      <w:r>
+        <w:rPr>
+          <w:sz w:val="32"/>
+          <w:szCs w:val="32"/>
+          <w:lang w:val="sr-Cyrl-RS"/>
+        </w:rPr>
+        <w:lastRenderedPageBreak/>
+        <w:t>вероватноћама мутација дају веома добре резултате и да врше веома брзу конвергенцију.</w:t>
+      </w:r>
+      <w:bookmarkStart w:id="0" w:name="_GoBack"/>
+      <w:bookmarkEnd w:id="0"/>
+    </w:p>
+    <w:p>
+      <w:pPr>
+        <w:rPr>
+          <w:sz w:val="32"/>
+          <w:szCs w:val="32"/>
+          <w:lang w:val="sr-Cyrl-RS"/>
+        </w:rPr>
+      </w:pPr>
+    </w:p>
     <w:sectPr>
       <w:pgSz w:w="12240" w:h="15840"/>
       <w:pgMar w:top="1440" w:right="1440" w:bottom="1440" w:left="1440" w:header="720" w:footer="720" w:gutter="0"/>
@@ -7636,6 +9170,32 @@
 
 <file path=word/numbering.xml><?xml version="1.0" encoding="utf-8"?>
 <w:numbering xmlns:wpc="http://schemas.microsoft.com/office/word/2010/wordprocessingCanvas" xmlns:cx="http://schemas.microsoft.com/office/drawing/2014/chartex" xmlns:mc="http://schemas.openxmlformats.org/markup-compatibility/2006" xmlns:o="urn:schemas-microsoft-com:office:office" xmlns:r="http://schemas.openxmlformats.org/officeDocument/2006/relationships" xmlns:m="http://schemas.openxmlformats.org/officeDocument/2006/math" xmlns:v="urn:schemas-microsoft-com:vml" xmlns:wp14="http://schemas.microsoft.com/office/word/2010/wordprocessingDrawing" xmlns:wp="http://schemas.openxmlformats.org/drawingml/2006/wordprocessingDrawing" xmlns:w10="urn:schemas-microsoft-com:office:word" xmlns:w="http://schemas.openxmlformats.org/wordprocessingml/2006/main" xmlns:w14="http://schemas.microsoft.com/office/word/2010/wordml" xmlns:w15="http://schemas.microsoft.com/office/word/2012/wordml" xmlns:w16se="http://schemas.microsoft.com/office/word/2015/wordml/symex" xmlns:wpg="http://schemas.microsoft.com/office/word/2010/wordprocessingGroup" xmlns:wpi="http://schemas.microsoft.com/office/word/2010/wordprocessingInk" xmlns:wne="http://schemas.microsoft.com/office/word/2006/wordml" xmlns:wps="http://schemas.microsoft.com/office/word/2010/wordprocessingShape" mc:Ignorable="w14 w15 w16se wp14">
+  <w:numPicBullet w:numPicBulletId="0">
+    <w:pict>
+      <v:shapetype id="_x0000_t75" coordsize="21600,21600" o:spt="75" o:preferrelative="t" path="m@4@5l@4@11@9@11@9@5xe" filled="f" stroked="f">
+        <v:stroke joinstyle="miter"/>
+        <v:formulas>
+          <v:f eqn="if lineDrawn pixelLineWidth 0"/>
+          <v:f eqn="sum @0 1 0"/>
+          <v:f eqn="sum 0 0 @1"/>
+          <v:f eqn="prod @2 1 2"/>
+          <v:f eqn="prod @3 21600 pixelWidth"/>
+          <v:f eqn="prod @3 21600 pixelHeight"/>
+          <v:f eqn="sum @0 0 1"/>
+          <v:f eqn="prod @6 1 2"/>
+          <v:f eqn="prod @7 21600 pixelWidth"/>
+          <v:f eqn="sum @8 21600 0"/>
+          <v:f eqn="prod @7 21600 pixelHeight"/>
+          <v:f eqn="sum @10 21600 0"/>
+        </v:formulas>
+        <v:path o:extrusionok="f" gradientshapeok="t" o:connecttype="rect"/>
+        <o:lock v:ext="edit" aspectratio="t"/>
+      </v:shapetype>
+      <v:shape id="_x0000_i1089" type="#_x0000_t75" style="width:11.25pt;height:11.25pt" o:bullet="t">
+        <v:imagedata r:id="rId1" o:title="mso4F33"/>
+      </v:shape>
+    </w:pict>
+  </w:numPicBullet>
   <w:abstractNum w:abstractNumId="0" w15:restartNumberingAfterBreak="0">
     <w:nsid w:val="08653E86"/>
     <w:multiLevelType w:val="hybridMultilevel"/>
@@ -7835,11 +9395,128 @@
       </w:rPr>
     </w:lvl>
   </w:abstractNum>
+  <w:abstractNum w:abstractNumId="2" w15:restartNumberingAfterBreak="0">
+    <w:nsid w:val="15BA2E73"/>
+    <w:multiLevelType w:val="hybridMultilevel"/>
+    <w:tmpl w:val="2A78B372"/>
+    <w:lvl w:ilvl="0" w:tplc="04090007">
+      <w:start w:val="1"/>
+      <w:numFmt w:val="bullet"/>
+      <w:lvlText w:val=""/>
+      <w:lvlPicBulletId w:val="0"/>
+      <w:lvlJc w:val="left"/>
+      <w:pPr>
+        <w:ind w:left="720" w:hanging="360"/>
+      </w:pPr>
+      <w:rPr>
+        <w:rFonts w:ascii="Symbol" w:hAnsi="Symbol" w:hint="default"/>
+      </w:rPr>
+    </w:lvl>
+    <w:lvl w:ilvl="1" w:tplc="04090003" w:tentative="1">
+      <w:start w:val="1"/>
+      <w:numFmt w:val="bullet"/>
+      <w:lvlText w:val="o"/>
+      <w:lvlJc w:val="left"/>
+      <w:pPr>
+        <w:ind w:left="1440" w:hanging="360"/>
+      </w:pPr>
+      <w:rPr>
+        <w:rFonts w:ascii="Courier New" w:hAnsi="Courier New" w:cs="Courier New" w:hint="default"/>
+      </w:rPr>
+    </w:lvl>
+    <w:lvl w:ilvl="2" w:tplc="04090005" w:tentative="1">
+      <w:start w:val="1"/>
+      <w:numFmt w:val="bullet"/>
+      <w:lvlText w:val=""/>
+      <w:lvlJc w:val="left"/>
+      <w:pPr>
+        <w:ind w:left="2160" w:hanging="360"/>
+      </w:pPr>
+      <w:rPr>
+        <w:rFonts w:ascii="Wingdings" w:hAnsi="Wingdings" w:hint="default"/>
+      </w:rPr>
+    </w:lvl>
+    <w:lvl w:ilvl="3" w:tplc="04090001" w:tentative="1">
+      <w:start w:val="1"/>
+      <w:numFmt w:val="bullet"/>
+      <w:lvlText w:val=""/>
+      <w:lvlJc w:val="left"/>
+      <w:pPr>
+        <w:ind w:left="2880" w:hanging="360"/>
+      </w:pPr>
+      <w:rPr>
+        <w:rFonts w:ascii="Symbol" w:hAnsi="Symbol" w:hint="default"/>
+      </w:rPr>
+    </w:lvl>
+    <w:lvl w:ilvl="4" w:tplc="04090003" w:tentative="1">
+      <w:start w:val="1"/>
+      <w:numFmt w:val="bullet"/>
+      <w:lvlText w:val="o"/>
+      <w:lvlJc w:val="left"/>
+      <w:pPr>
+        <w:ind w:left="3600" w:hanging="360"/>
+      </w:pPr>
+      <w:rPr>
+        <w:rFonts w:ascii="Courier New" w:hAnsi="Courier New" w:cs="Courier New" w:hint="default"/>
+      </w:rPr>
+    </w:lvl>
+    <w:lvl w:ilvl="5" w:tplc="04090005" w:tentative="1">
+      <w:start w:val="1"/>
+      <w:numFmt w:val="bullet"/>
+      <w:lvlText w:val=""/>
+      <w:lvlJc w:val="left"/>
+      <w:pPr>
+        <w:ind w:left="4320" w:hanging="360"/>
+      </w:pPr>
+      <w:rPr>
+        <w:rFonts w:ascii="Wingdings" w:hAnsi="Wingdings" w:hint="default"/>
+      </w:rPr>
+    </w:lvl>
+    <w:lvl w:ilvl="6" w:tplc="04090001" w:tentative="1">
+      <w:start w:val="1"/>
+      <w:numFmt w:val="bullet"/>
+      <w:lvlText w:val=""/>
+      <w:lvlJc w:val="left"/>
+      <w:pPr>
+        <w:ind w:left="5040" w:hanging="360"/>
+      </w:pPr>
+      <w:rPr>
+        <w:rFonts w:ascii="Symbol" w:hAnsi="Symbol" w:hint="default"/>
+      </w:rPr>
+    </w:lvl>
+    <w:lvl w:ilvl="7" w:tplc="04090003" w:tentative="1">
+      <w:start w:val="1"/>
+      <w:numFmt w:val="bullet"/>
+      <w:lvlText w:val="o"/>
+      <w:lvlJc w:val="left"/>
+      <w:pPr>
+        <w:ind w:left="5760" w:hanging="360"/>
+      </w:pPr>
+      <w:rPr>
+        <w:rFonts w:ascii="Courier New" w:hAnsi="Courier New" w:cs="Courier New" w:hint="default"/>
+      </w:rPr>
+    </w:lvl>
+    <w:lvl w:ilvl="8" w:tplc="04090005" w:tentative="1">
+      <w:start w:val="1"/>
+      <w:numFmt w:val="bullet"/>
+      <w:lvlText w:val=""/>
+      <w:lvlJc w:val="left"/>
+      <w:pPr>
+        <w:ind w:left="6480" w:hanging="360"/>
+      </w:pPr>
+      <w:rPr>
+        <w:rFonts w:ascii="Wingdings" w:hAnsi="Wingdings" w:hint="default"/>
+      </w:rPr>
+    </w:lvl>
+  </w:abstractNum>
   <w:num w:numId="1">
     <w:abstractNumId w:val="1"/>
   </w:num>
   <w:num w:numId="2">
     <w:abstractNumId w:val="0"/>
+  </w:num>
+  <w:num w:numId="3">
+    <w:abstractNumId w:val="2"/>
   </w:num>
 </w:numbering>
 </file>

</xml_diff>

<commit_message>
djibuti algorithms started on same population
</commit_message>
<xml_diff>
--- a/seminarski.docx
+++ b/seminarski.docx
@@ -1044,6 +1044,7 @@
           <w:color w:val="000000" w:themeColor="text1"/>
           <w:sz w:val="32"/>
           <w:szCs w:val="32"/>
+          <w:lang w:val="sr-Cyrl-RS"/>
         </w:rPr>
       </w:pPr>
       <w:r>
@@ -1052,9 +1053,8 @@
           <w:color w:val="000000" w:themeColor="text1"/>
           <w:sz w:val="32"/>
           <w:szCs w:val="32"/>
-          <w:lang w:val="sr-Cyrl-RS"/>
-        </w:rPr>
-        <w:t>7</w:t>
+        </w:rPr>
+        <w:t xml:space="preserve">7. </w:t>
       </w:r>
       <w:r>
         <w:rPr>
@@ -1064,11 +1064,9 @@
           <w:szCs w:val="32"/>
           <w:lang w:val="sr-Cyrl-RS"/>
         </w:rPr>
-        <w:t>.Закључак</w:t>
-      </w:r>
-    </w:p>
-    <w:p>
-      <w:pPr>
+        <w:t>Додатне</w:t>
+      </w:r>
+      <w:r>
         <w:rPr>
           <w:rStyle w:val="IntenseReference"/>
           <w:color w:val="000000" w:themeColor="text1"/>
@@ -1076,7 +1074,8 @@
           <w:szCs w:val="32"/>
           <w:lang w:val="sr-Cyrl-RS"/>
         </w:rPr>
-      </w:pPr>
+        <w:t xml:space="preserve"> инстанце</w:t>
+      </w:r>
       <w:r>
         <w:rPr>
           <w:rStyle w:val="IntenseReference"/>
@@ -1085,7 +1084,58 @@
           <w:szCs w:val="32"/>
           <w:lang w:val="sr-Cyrl-RS"/>
         </w:rPr>
+        <w:t xml:space="preserve"> проблема</w:t>
+      </w:r>
+    </w:p>
+    <w:p>
+      <w:pPr>
+        <w:rPr>
+          <w:rStyle w:val="IntenseReference"/>
+          <w:color w:val="000000" w:themeColor="text1"/>
+          <w:sz w:val="32"/>
+          <w:szCs w:val="32"/>
+        </w:rPr>
+      </w:pPr>
+      <w:r>
+        <w:rPr>
+          <w:rStyle w:val="IntenseReference"/>
+          <w:color w:val="000000" w:themeColor="text1"/>
+          <w:sz w:val="32"/>
+          <w:szCs w:val="32"/>
+          <w:lang w:val="sr-Cyrl-RS"/>
+        </w:rPr>
         <w:t>8</w:t>
+      </w:r>
+      <w:r>
+        <w:rPr>
+          <w:rStyle w:val="IntenseReference"/>
+          <w:color w:val="000000" w:themeColor="text1"/>
+          <w:sz w:val="32"/>
+          <w:szCs w:val="32"/>
+          <w:lang w:val="sr-Cyrl-RS"/>
+        </w:rPr>
+        <w:t>.Закључак</w:t>
+      </w:r>
+    </w:p>
+    <w:p>
+      <w:pPr>
+        <w:rPr>
+          <w:rStyle w:val="IntenseReference"/>
+          <w:color w:val="000000" w:themeColor="text1"/>
+          <w:sz w:val="32"/>
+          <w:szCs w:val="32"/>
+          <w:lang w:val="sr-Cyrl-RS"/>
+        </w:rPr>
+      </w:pPr>
+      <w:r>
+        <w:rPr>
+          <w:rStyle w:val="IntenseReference"/>
+          <w:color w:val="000000" w:themeColor="text1"/>
+          <w:sz w:val="32"/>
+          <w:szCs w:val="32"/>
+          <w:lang w:val="sr-Cyrl-RS"/>
+        </w:rPr>
+        <w:t>9</w:t>
       </w:r>
       <w:r>
         <w:rPr>
@@ -10262,8 +10312,63 @@
         <w:rPr>
           <w:sz w:val="32"/>
           <w:szCs w:val="32"/>
-        </w:rPr>
-      </w:pPr>
+          <w:lang w:val="sr-Cyrl-RS"/>
+        </w:rPr>
+      </w:pPr>
+    </w:p>
+    <w:p>
+      <w:pPr>
+        <w:jc w:val="center"/>
+        <w:rPr>
+          <w:b/>
+          <w:sz w:val="36"/>
+          <w:szCs w:val="32"/>
+          <w:lang w:val="sr-Cyrl-RS"/>
+        </w:rPr>
+      </w:pPr>
+      <w:r>
+        <w:rPr>
+          <w:b/>
+          <w:sz w:val="36"/>
+          <w:szCs w:val="32"/>
+          <w:lang w:val="sr-Cyrl-RS"/>
+        </w:rPr>
+        <w:t>7. Додатне инстанце проблема</w:t>
+      </w:r>
+    </w:p>
+    <w:p>
+      <w:pPr>
+        <w:rPr>
+          <w:sz w:val="32"/>
+          <w:szCs w:val="32"/>
+        </w:rPr>
+      </w:pPr>
+    </w:p>
+    <w:p>
+      <w:pPr>
+        <w:rPr>
+          <w:sz w:val="32"/>
+          <w:szCs w:val="32"/>
+        </w:rPr>
+      </w:pPr>
+      <w:r>
+        <w:rPr>
+          <w:sz w:val="32"/>
+          <w:szCs w:val="32"/>
+          <w:lang w:val="sr-Cyrl-RS"/>
+        </w:rPr>
+        <w:t>Са циљем поређења резултата наши алгоритми су покренути над две додатне инстанце проблема.</w:t>
+      </w:r>
+      <w:r>
+        <w:rPr>
+          <w:sz w:val="32"/>
+          <w:szCs w:val="32"/>
+          <w:lang w:val="sr-Cyrl-RS"/>
+        </w:rPr>
+        <w:t xml:space="preserve"> </w:t>
+      </w:r>
+      <w:bookmarkStart w:id="0" w:name="_GoBack"/>
+      <w:bookmarkEnd w:id="0"/>
     </w:p>
     <w:p>
       <w:pPr>
@@ -10290,18 +10395,27 @@
           <w:szCs w:val="36"/>
           <w:lang w:val="sr-Cyrl-RS"/>
         </w:rPr>
-        <w:t>7. Закључак</w:t>
-      </w:r>
-    </w:p>
-    <w:p>
-      <w:pPr>
-        <w:jc w:val="center"/>
+        <w:t>8</w:t>
+      </w:r>
+      <w:r>
         <w:rPr>
           <w:b/>
           <w:sz w:val="36"/>
           <w:szCs w:val="36"/>
           <w:lang w:val="sr-Cyrl-RS"/>
         </w:rPr>
+        <w:t>. Закључак</w:t>
+      </w:r>
+    </w:p>
+    <w:p>
+      <w:pPr>
+        <w:jc w:val="center"/>
+        <w:rPr>
+          <w:b/>
+          <w:sz w:val="36"/>
+          <w:szCs w:val="36"/>
+          <w:lang w:val="sr-Cyrl-RS"/>
+        </w:rPr>
       </w:pPr>
     </w:p>
     <w:p>
@@ -10351,17 +10465,8 @@
           <w:szCs w:val="32"/>
           <w:lang w:val="sr-Cyrl-RS"/>
         </w:rPr>
-        <w:t>Међутим, као и код обичног генетског алгоритма у већини хибридних</w:t>
-      </w:r>
-      <w:bookmarkStart w:id="0" w:name="_GoBack"/>
-      <w:bookmarkEnd w:id="0"/>
-      <w:r>
-        <w:rPr>
-          <w:sz w:val="32"/>
-          <w:szCs w:val="32"/>
-          <w:lang w:val="sr-Cyrl-RS"/>
-        </w:rPr>
-        <w:t xml:space="preserve"> случајева долази до заглављивања у локалном оптимуму.</w:t>
+        <w:lastRenderedPageBreak/>
+        <w:t>Међутим, као и код обичног генетског алгоритма у већини хибридних случајева долази до заглављивања у локалном оптимуму.</w:t>
       </w:r>
       <w:r>
         <w:rPr>
@@ -10440,8 +10545,156 @@
           <w:szCs w:val="32"/>
           <w:lang w:val="sr-Cyrl-RS"/>
         </w:rPr>
-        <w:t xml:space="preserve"> </w:t>
-      </w:r>
+        <w:t xml:space="preserve"> Његова улога се сводила на то да јединке поправи у почетним итерацијама и самим тим убрза конвергенцију ка неком оптимуму.</w:t>
+      </w:r>
+    </w:p>
+    <w:p>
+      <w:pPr>
+        <w:rPr>
+          <w:sz w:val="32"/>
+          <w:szCs w:val="32"/>
+          <w:lang w:val="sr-Cyrl-RS"/>
+        </w:rPr>
+      </w:pPr>
+      <w:r>
+        <w:rPr>
+          <w:sz w:val="32"/>
+          <w:szCs w:val="32"/>
+          <w:lang w:val="sr-Cyrl-RS"/>
+        </w:rPr>
+        <w:t xml:space="preserve">Примена нередукованог </w:t>
+      </w:r>
+      <w:r>
+        <w:rPr>
+          <w:sz w:val="32"/>
+          <w:szCs w:val="32"/>
+          <w:lang w:val="sr-Cyrl-RS"/>
+        </w:rPr>
+        <w:t>VNS</w:t>
+      </w:r>
+      <w:r>
+        <w:rPr>
+          <w:sz w:val="32"/>
+          <w:szCs w:val="32"/>
+          <w:lang w:val="sr-Cyrl-RS"/>
+        </w:rPr>
+        <w:t>-а над сваком јединком у великој популацији није била могућа због велике сложености, зато смо се определили да тај проблем превазиђемо см</w:t>
+      </w:r>
+      <w:r>
+        <w:rPr>
+          <w:sz w:val="32"/>
+          <w:szCs w:val="32"/>
+          <w:lang w:val="sr-Cyrl-RS"/>
+        </w:rPr>
+        <w:t xml:space="preserve">ањењем параметара алгоритма и различитим комбинацијама примене </w:t>
+      </w:r>
+      <w:r>
+        <w:rPr>
+          <w:sz w:val="32"/>
+          <w:szCs w:val="32"/>
+          <w:lang w:val="sr-Cyrl-RS"/>
+        </w:rPr>
+        <w:t>VNS</w:t>
+      </w:r>
+      <w:r>
+        <w:rPr>
+          <w:sz w:val="32"/>
+          <w:szCs w:val="32"/>
+          <w:lang w:val="sr-Cyrl-RS"/>
+        </w:rPr>
+        <w:t>-а у оквиру ГА.</w:t>
+      </w:r>
+      <w:r>
+        <w:rPr>
+          <w:sz w:val="32"/>
+          <w:szCs w:val="32"/>
+          <w:lang w:val="sr-Cyrl-RS"/>
+        </w:rPr>
+        <w:t xml:space="preserve"> Тиме смо добијали релативно добра решења, нека су брже нека спорије конвергирала али сва су се заглављивала у локалним оптимумима.</w:t>
+      </w:r>
+    </w:p>
+    <w:p>
+      <w:pPr>
+        <w:rPr>
+          <w:sz w:val="32"/>
+          <w:szCs w:val="32"/>
+          <w:lang w:val="sr-Cyrl-RS"/>
+        </w:rPr>
+      </w:pPr>
+      <w:r>
+        <w:rPr>
+          <w:sz w:val="32"/>
+          <w:szCs w:val="32"/>
+          <w:lang w:val="sr-Cyrl-RS"/>
+        </w:rPr>
+        <w:t>Вођени идејом да је популација у почетним генерацијама</w:t>
+      </w:r>
+      <w:r>
+        <w:rPr>
+          <w:sz w:val="32"/>
+          <w:szCs w:val="32"/>
+          <w:lang w:val="sr-Latn-RS"/>
+        </w:rPr>
+        <w:t xml:space="preserve"> </w:t>
+      </w:r>
+      <w:r>
+        <w:rPr>
+          <w:sz w:val="32"/>
+          <w:szCs w:val="32"/>
+          <w:lang w:val="sr-Cyrl-RS"/>
+        </w:rPr>
+        <w:t xml:space="preserve"> разноврсна и да кроз генерације фитнеси јединки постају све бољи следеће решење је било да вероватноћу мутације прилагодимо тој чињеници. У реализацији те идеје имали смо две имплементације, међутим ниједна не даје значајне промене у резултатима.</w:t>
+      </w:r>
+    </w:p>
+    <w:p>
+      <w:pPr>
+        <w:rPr>
+          <w:sz w:val="32"/>
+          <w:szCs w:val="32"/>
+          <w:lang w:val="sr-Cyrl-RS"/>
+        </w:rPr>
+      </w:pPr>
+      <w:r>
+        <w:rPr>
+          <w:sz w:val="32"/>
+          <w:szCs w:val="32"/>
+          <w:lang w:val="sr-Cyrl-RS"/>
+        </w:rPr>
+        <w:t>Разматрана је и идеја праћења фитнеса те у генерацијама када нема побољшања да се увећа вероватноћа мутације, не би ли на тај начин успели да изађемо из локалних оптимума</w:t>
+      </w:r>
+      <w:r>
+        <w:rPr>
+          <w:sz w:val="32"/>
+          <w:szCs w:val="32"/>
+          <w:lang w:val="sr-Cyrl-RS"/>
+        </w:rPr>
+        <w:t xml:space="preserve">. Од ове идеје смо брзо одустали, јер алгоритам у тренутку када пронађе свој оптимум, због стагнирања фитнеса, почиње да повећава вероватноћу мутације чиме нарушава квалитет </w:t>
+      </w:r>
+      <w:r>
+        <w:rPr>
+          <w:sz w:val="32"/>
+          <w:szCs w:val="32"/>
+          <w:lang w:val="sr-Cyrl-RS"/>
+        </w:rPr>
+        <w:t>популације што није много различито од тога да се само покрене поново алгоритам и исчекује боље решење</w:t>
+      </w:r>
+      <w:r>
+        <w:rPr>
+          <w:sz w:val="32"/>
+          <w:szCs w:val="32"/>
+          <w:lang w:val="sr-Cyrl-RS"/>
+        </w:rPr>
+        <w:t xml:space="preserve">. </w:t>
+      </w:r>
+    </w:p>
+    <w:p>
+      <w:pPr>
+        <w:rPr>
+          <w:sz w:val="32"/>
+          <w:szCs w:val="32"/>
+          <w:lang w:val="sr-Cyrl-RS"/>
+        </w:rPr>
+      </w:pPr>
       <w:r>
         <w:rPr>
           <w:sz w:val="32"/>
@@ -10449,24 +10702,14 @@
           <w:lang w:val="sr-Cyrl-RS"/>
         </w:rPr>
         <w:lastRenderedPageBreak/>
-        <w:t>Његова улога се сводила на то да јединке поправи у почетним итерацијама и самим тим убрза конвергенцију ка неком оптимуму.</w:t>
-      </w:r>
-    </w:p>
-    <w:p>
-      <w:pPr>
-        <w:rPr>
-          <w:sz w:val="32"/>
-          <w:szCs w:val="32"/>
-          <w:lang w:val="sr-Cyrl-RS"/>
-        </w:rPr>
-      </w:pPr>
-      <w:r>
-        <w:rPr>
-          <w:sz w:val="32"/>
-          <w:szCs w:val="32"/>
-          <w:lang w:val="sr-Cyrl-RS"/>
-        </w:rPr>
-        <w:t xml:space="preserve">Примена нередукованог </w:t>
+        <w:t xml:space="preserve">Можемо приметити да хибрид ГА и </w:t>
+      </w:r>
+      <w:r>
+        <w:rPr>
+          <w:sz w:val="32"/>
+          <w:szCs w:val="32"/>
+        </w:rPr>
+        <w:t>R</w:t>
       </w:r>
       <w:r>
         <w:rPr>
@@ -10482,15 +10725,23 @@
           <w:szCs w:val="32"/>
           <w:lang w:val="sr-Cyrl-RS"/>
         </w:rPr>
-        <w:t>-а над сваком јединком у великој популацији није била могућа због велике сложености, зато смо се определили да тај проблем превазиђемо см</w:t>
-      </w:r>
-      <w:r>
-        <w:rPr>
-          <w:sz w:val="32"/>
-          <w:szCs w:val="32"/>
-          <w:lang w:val="sr-Cyrl-RS"/>
-        </w:rPr>
-        <w:t xml:space="preserve">ањењем параметара алгоритма и различитим комбинацијама примене </w:t>
+        <w:t xml:space="preserve"> даје веома добре резултате. Ова варијанта је </w:t>
+      </w:r>
+      <w:r>
+        <w:rPr>
+          <w:sz w:val="32"/>
+          <w:szCs w:val="32"/>
+          <w:lang w:val="sr-Cyrl-RS"/>
+        </w:rPr>
+        <w:t>мање сложености</w:t>
+      </w:r>
+      <w:r>
+        <w:rPr>
+          <w:sz w:val="32"/>
+          <w:szCs w:val="32"/>
+          <w:lang w:val="sr-Cyrl-RS"/>
+        </w:rPr>
+        <w:t xml:space="preserve"> од нередукованог </w:t>
       </w:r>
       <w:r>
         <w:rPr>
@@ -10506,113 +10757,7 @@
           <w:szCs w:val="32"/>
           <w:lang w:val="sr-Cyrl-RS"/>
         </w:rPr>
-        <w:t>-а у оквиру ГА.</w:t>
-      </w:r>
-      <w:r>
-        <w:rPr>
-          <w:sz w:val="32"/>
-          <w:szCs w:val="32"/>
-          <w:lang w:val="sr-Cyrl-RS"/>
-        </w:rPr>
-        <w:t xml:space="preserve"> Тиме смо добијали релативно добра решења, нека су брже нека спорије конвергирала али сва су се заглављивала у локалним оптимумима.</w:t>
-      </w:r>
-    </w:p>
-    <w:p>
-      <w:pPr>
-        <w:rPr>
-          <w:sz w:val="32"/>
-          <w:szCs w:val="32"/>
-          <w:lang w:val="sr-Cyrl-RS"/>
-        </w:rPr>
-      </w:pPr>
-      <w:r>
-        <w:rPr>
-          <w:sz w:val="32"/>
-          <w:szCs w:val="32"/>
-          <w:lang w:val="sr-Cyrl-RS"/>
-        </w:rPr>
-        <w:t>Вођени идејом да је популација у почетним генерацијама</w:t>
-      </w:r>
-      <w:r>
-        <w:rPr>
-          <w:sz w:val="32"/>
-          <w:szCs w:val="32"/>
-          <w:lang w:val="sr-Latn-RS"/>
-        </w:rPr>
-        <w:t xml:space="preserve"> </w:t>
-      </w:r>
-      <w:r>
-        <w:rPr>
-          <w:sz w:val="32"/>
-          <w:szCs w:val="32"/>
-          <w:lang w:val="sr-Cyrl-RS"/>
-        </w:rPr>
-        <w:t xml:space="preserve"> разноврсна и да кроз генерације фитнеси јединки постају све бољи следеће решење је било да вероватноћу мутације прилагодимо тој чињеници. У реализацији те идеје имали смо две имплементације, међутим ниједна не даје значајне промене у резултатима.</w:t>
-      </w:r>
-    </w:p>
-    <w:p>
-      <w:pPr>
-        <w:rPr>
-          <w:sz w:val="32"/>
-          <w:szCs w:val="32"/>
-          <w:lang w:val="sr-Cyrl-RS"/>
-        </w:rPr>
-      </w:pPr>
-      <w:r>
-        <w:rPr>
-          <w:sz w:val="32"/>
-          <w:szCs w:val="32"/>
-          <w:lang w:val="sr-Cyrl-RS"/>
-        </w:rPr>
-        <w:t>Разматрана је и идеја праћења фитнеса те у генерацијама када нема побољшања да се увећа вероватноћа мутације, не би ли на тај начин успели да изађемо из локалних оптимума</w:t>
-      </w:r>
-      <w:r>
-        <w:rPr>
-          <w:sz w:val="32"/>
-          <w:szCs w:val="32"/>
-          <w:lang w:val="sr-Cyrl-RS"/>
-        </w:rPr>
-        <w:t xml:space="preserve">. Од ове идеје смо брзо одустали, јер алгоритам у тренутку када пронађе свој оптимум, због стагнирања фитнеса, почиње да повећава вероватноћу мутације чиме нарушава квалитет </w:t>
-      </w:r>
-      <w:r>
-        <w:rPr>
-          <w:sz w:val="32"/>
-          <w:szCs w:val="32"/>
-          <w:lang w:val="sr-Cyrl-RS"/>
-        </w:rPr>
-        <w:t>популације што није много различито од тога да се само покрене поново алгоритам и исчекује боље решење</w:t>
-      </w:r>
-      <w:r>
-        <w:rPr>
-          <w:sz w:val="32"/>
-          <w:szCs w:val="32"/>
-          <w:lang w:val="sr-Cyrl-RS"/>
-        </w:rPr>
-        <w:t xml:space="preserve">. </w:t>
-      </w:r>
-    </w:p>
-    <w:p>
-      <w:pPr>
-        <w:rPr>
-          <w:sz w:val="32"/>
-          <w:szCs w:val="32"/>
-          <w:lang w:val="sr-Cyrl-RS"/>
-        </w:rPr>
-      </w:pPr>
-      <w:r>
-        <w:rPr>
-          <w:sz w:val="32"/>
-          <w:szCs w:val="32"/>
-          <w:lang w:val="sr-Cyrl-RS"/>
-        </w:rPr>
-        <w:t xml:space="preserve">Можемо приметити да хибрид ГА и </w:t>
-      </w:r>
-      <w:r>
-        <w:rPr>
-          <w:sz w:val="32"/>
-          <w:szCs w:val="32"/>
-        </w:rPr>
-        <w:t>R</w:t>
+        <w:t xml:space="preserve">-а стога се брже извршава и омогућава примену и над великим популацијама за разлику од </w:t>
       </w:r>
       <w:r>
         <w:rPr>
@@ -10628,54 +10773,6 @@
           <w:szCs w:val="32"/>
           <w:lang w:val="sr-Cyrl-RS"/>
         </w:rPr>
-        <w:t xml:space="preserve"> даје веома добре резултате. Ова варијанта је </w:t>
-      </w:r>
-      <w:r>
-        <w:rPr>
-          <w:sz w:val="32"/>
-          <w:szCs w:val="32"/>
-          <w:lang w:val="sr-Cyrl-RS"/>
-        </w:rPr>
-        <w:t>мање сложености</w:t>
-      </w:r>
-      <w:r>
-        <w:rPr>
-          <w:sz w:val="32"/>
-          <w:szCs w:val="32"/>
-          <w:lang w:val="sr-Cyrl-RS"/>
-        </w:rPr>
-        <w:t xml:space="preserve"> од нередукованог </w:t>
-      </w:r>
-      <w:r>
-        <w:rPr>
-          <w:sz w:val="32"/>
-          <w:szCs w:val="32"/>
-          <w:lang w:val="sr-Cyrl-RS"/>
-        </w:rPr>
-        <w:t>VNS</w:t>
-      </w:r>
-      <w:r>
-        <w:rPr>
-          <w:sz w:val="32"/>
-          <w:szCs w:val="32"/>
-          <w:lang w:val="sr-Cyrl-RS"/>
-        </w:rPr>
-        <w:t xml:space="preserve">-а стога се брже извршава и омогућава примену и над великим популацијама за разлику од </w:t>
-      </w:r>
-      <w:r>
-        <w:rPr>
-          <w:sz w:val="32"/>
-          <w:szCs w:val="32"/>
-          <w:lang w:val="sr-Cyrl-RS"/>
-        </w:rPr>
-        <w:t>VNS</w:t>
-      </w:r>
-      <w:r>
-        <w:rPr>
-          <w:sz w:val="32"/>
-          <w:szCs w:val="32"/>
-          <w:lang w:val="sr-Cyrl-RS"/>
-        </w:rPr>
         <w:t>-а.</w:t>
       </w:r>
     </w:p>
@@ -10741,7 +10838,6 @@
           <w:szCs w:val="32"/>
           <w:lang w:val="sr-Cyrl-RS"/>
         </w:rPr>
-        <w:lastRenderedPageBreak/>
         <w:t xml:space="preserve">достигнуто </w:t>
       </w:r>
       <w:r>
@@ -10881,7 +10977,16 @@
           <w:szCs w:val="36"/>
           <w:lang w:val="sr-Latn-RS"/>
         </w:rPr>
-        <w:t xml:space="preserve">8. </w:t>
+        <w:t>9</w:t>
+      </w:r>
+      <w:r>
+        <w:rPr>
+          <w:b/>
+          <w:sz w:val="36"/>
+          <w:szCs w:val="36"/>
+          <w:lang w:val="sr-Latn-RS"/>
+        </w:rPr>
+        <w:t xml:space="preserve">. </w:t>
       </w:r>
       <w:r>
         <w:rPr>
@@ -11154,7 +11259,7 @@
         <v:path o:extrusionok="f" gradientshapeok="t" o:connecttype="rect"/>
         <o:lock v:ext="edit" aspectratio="t"/>
       </v:shapetype>
-      <v:shape id="_x0000_i1031" type="#_x0000_t75" style="width:11.25pt;height:11.25pt" o:bullet="t">
+      <v:shape id="_x0000_i1032" type="#_x0000_t75" style="width:11pt;height:11pt" o:bullet="t">
         <v:imagedata r:id="rId1" o:title="mso4F33"/>
       </v:shape>
     </w:pict>

</xml_diff>

<commit_message>
added new instances analysis in essay
</commit_message>
<xml_diff>
--- a/seminarski.docx
+++ b/seminarski.docx
@@ -1044,6 +1044,7 @@
           <w:color w:val="000000" w:themeColor="text1"/>
           <w:sz w:val="32"/>
           <w:szCs w:val="32"/>
+          <w:lang w:val="sr-Cyrl-RS"/>
         </w:rPr>
       </w:pPr>
       <w:r>
@@ -1052,9 +1053,8 @@
           <w:color w:val="000000" w:themeColor="text1"/>
           <w:sz w:val="32"/>
           <w:szCs w:val="32"/>
-          <w:lang w:val="sr-Cyrl-RS"/>
-        </w:rPr>
-        <w:t>7</w:t>
+        </w:rPr>
+        <w:t xml:space="preserve">7. </w:t>
       </w:r>
       <w:r>
         <w:rPr>
@@ -1064,11 +1064,9 @@
           <w:szCs w:val="32"/>
           <w:lang w:val="sr-Cyrl-RS"/>
         </w:rPr>
-        <w:t>.Закључак</w:t>
-      </w:r>
-    </w:p>
-    <w:p>
-      <w:pPr>
+        <w:t>Додатне</w:t>
+      </w:r>
+      <w:r>
         <w:rPr>
           <w:rStyle w:val="IntenseReference"/>
           <w:color w:val="000000" w:themeColor="text1"/>
@@ -1076,7 +1074,8 @@
           <w:szCs w:val="32"/>
           <w:lang w:val="sr-Cyrl-RS"/>
         </w:rPr>
-      </w:pPr>
+        <w:t xml:space="preserve"> инстанце</w:t>
+      </w:r>
       <w:r>
         <w:rPr>
           <w:rStyle w:val="IntenseReference"/>
@@ -1085,7 +1084,58 @@
           <w:szCs w:val="32"/>
           <w:lang w:val="sr-Cyrl-RS"/>
         </w:rPr>
+        <w:t xml:space="preserve"> проблема</w:t>
+      </w:r>
+    </w:p>
+    <w:p>
+      <w:pPr>
+        <w:rPr>
+          <w:rStyle w:val="IntenseReference"/>
+          <w:color w:val="000000" w:themeColor="text1"/>
+          <w:sz w:val="32"/>
+          <w:szCs w:val="32"/>
+        </w:rPr>
+      </w:pPr>
+      <w:r>
+        <w:rPr>
+          <w:rStyle w:val="IntenseReference"/>
+          <w:color w:val="000000" w:themeColor="text1"/>
+          <w:sz w:val="32"/>
+          <w:szCs w:val="32"/>
+          <w:lang w:val="sr-Cyrl-RS"/>
+        </w:rPr>
         <w:t>8</w:t>
+      </w:r>
+      <w:r>
+        <w:rPr>
+          <w:rStyle w:val="IntenseReference"/>
+          <w:color w:val="000000" w:themeColor="text1"/>
+          <w:sz w:val="32"/>
+          <w:szCs w:val="32"/>
+          <w:lang w:val="sr-Cyrl-RS"/>
+        </w:rPr>
+        <w:t>.Закључак</w:t>
+      </w:r>
+    </w:p>
+    <w:p>
+      <w:pPr>
+        <w:rPr>
+          <w:rStyle w:val="IntenseReference"/>
+          <w:color w:val="000000" w:themeColor="text1"/>
+          <w:sz w:val="32"/>
+          <w:szCs w:val="32"/>
+          <w:lang w:val="sr-Cyrl-RS"/>
+        </w:rPr>
+      </w:pPr>
+      <w:r>
+        <w:rPr>
+          <w:rStyle w:val="IntenseReference"/>
+          <w:color w:val="000000" w:themeColor="text1"/>
+          <w:sz w:val="32"/>
+          <w:szCs w:val="32"/>
+          <w:lang w:val="sr-Cyrl-RS"/>
+        </w:rPr>
+        <w:t>9</w:t>
       </w:r>
       <w:r>
         <w:rPr>
@@ -10262,8 +10312,104 @@
         <w:rPr>
           <w:sz w:val="32"/>
           <w:szCs w:val="32"/>
-        </w:rPr>
-      </w:pPr>
+          <w:lang w:val="sr-Cyrl-RS"/>
+        </w:rPr>
+      </w:pPr>
+    </w:p>
+    <w:p>
+      <w:pPr>
+        <w:jc w:val="center"/>
+        <w:rPr>
+          <w:b/>
+          <w:sz w:val="36"/>
+          <w:szCs w:val="32"/>
+          <w:lang w:val="sr-Cyrl-RS"/>
+        </w:rPr>
+      </w:pPr>
+      <w:r>
+        <w:rPr>
+          <w:b/>
+          <w:sz w:val="36"/>
+          <w:szCs w:val="32"/>
+          <w:lang w:val="sr-Cyrl-RS"/>
+        </w:rPr>
+        <w:t>7. Додатне инстанце проблема</w:t>
+      </w:r>
+    </w:p>
+    <w:p>
+      <w:pPr>
+        <w:rPr>
+          <w:sz w:val="32"/>
+          <w:szCs w:val="32"/>
+        </w:rPr>
+      </w:pPr>
+    </w:p>
+    <w:p>
+      <w:pPr>
+        <w:rPr>
+          <w:sz w:val="32"/>
+          <w:szCs w:val="32"/>
+          <w:lang w:val="sr-Cyrl-RS"/>
+        </w:rPr>
+      </w:pPr>
+      <w:r>
+        <w:rPr>
+          <w:sz w:val="32"/>
+          <w:szCs w:val="32"/>
+          <w:lang w:val="sr-Cyrl-RS"/>
+        </w:rPr>
+        <w:t>Са циљем поређења резултата наши алгоритми су покренути над две додатне инстанце проблема.</w:t>
+      </w:r>
+      <w:r>
+        <w:rPr>
+          <w:sz w:val="32"/>
+          <w:szCs w:val="32"/>
+          <w:lang w:val="sr-Cyrl-RS"/>
+        </w:rPr>
+        <w:t xml:space="preserve"> </w:t>
+      </w:r>
+      <w:r>
+        <w:rPr>
+          <w:sz w:val="32"/>
+          <w:szCs w:val="32"/>
+          <w:lang w:val="sr-Cyrl-RS"/>
+        </w:rPr>
+        <w:t>Циљ је био да се сви алгоритми покрену над једном фиксираном популацијом како бисмо на тај начин добили реалну слику о њиховим квалитетима.</w:t>
+      </w:r>
+    </w:p>
+    <w:p>
+      <w:pPr>
+        <w:rPr>
+          <w:sz w:val="32"/>
+          <w:szCs w:val="32"/>
+          <w:lang w:val="sr-Cyrl-RS"/>
+        </w:rPr>
+      </w:pPr>
+      <w:r>
+        <w:rPr>
+          <w:sz w:val="32"/>
+          <w:szCs w:val="32"/>
+          <w:lang w:val="sr-Cyrl-RS"/>
+        </w:rPr>
+        <w:t>Додатне инстанце проблема су узете због већег броја података, са циљем тестирања граница наших алгоритама.</w:t>
+      </w:r>
+    </w:p>
+    <w:p>
+      <w:pPr>
+        <w:rPr>
+          <w:sz w:val="32"/>
+          <w:szCs w:val="32"/>
+          <w:lang w:val="sr-Cyrl-RS"/>
+        </w:rPr>
+      </w:pPr>
+      <w:r>
+        <w:rPr>
+          <w:sz w:val="32"/>
+          <w:szCs w:val="32"/>
+          <w:lang w:val="sr-Cyrl-RS"/>
+        </w:rPr>
+        <w:t xml:space="preserve">Као што смо већ напоменули примарна инстанца јесте био скуп од 29 градова Западне Сахаре, друга инстанца је скуп од 38 градова Џибутија и трећа инстанца представља скуп од 194 града Катара. </w:t>
+      </w:r>
     </w:p>
     <w:p>
       <w:pPr>
@@ -10272,6 +10418,225 @@
           <w:szCs w:val="28"/>
         </w:rPr>
       </w:pPr>
+      <w:r>
+        <w:rPr>
+          <w:noProof/>
+          <w:sz w:val="28"/>
+          <w:szCs w:val="28"/>
+        </w:rPr>
+        <w:lastRenderedPageBreak/>
+        <w:drawing>
+          <wp:inline distT="0" distB="0" distL="0" distR="0" wp14:anchorId="01B4F652" wp14:editId="52FAE97A">
+            <wp:extent cx="6452642" cy="571500"/>
+            <wp:effectExtent l="0" t="0" r="5715" b="0"/>
+            <wp:docPr id="1" name="Picture 1"/>
+            <wp:cNvGraphicFramePr>
+              <a:graphicFrameLocks xmlns:a="http://schemas.openxmlformats.org/drawingml/2006/main" noChangeAspect="1"/>
+            </wp:cNvGraphicFramePr>
+            <a:graphic xmlns:a="http://schemas.openxmlformats.org/drawingml/2006/main">
+              <a:graphicData uri="http://schemas.openxmlformats.org/drawingml/2006/picture">
+                <pic:pic xmlns:pic="http://schemas.openxmlformats.org/drawingml/2006/picture">
+                  <pic:nvPicPr>
+                    <pic:cNvPr id="1" name="Screenshot (237).png"/>
+                    <pic:cNvPicPr/>
+                  </pic:nvPicPr>
+                  <pic:blipFill>
+                    <a:blip r:embed="rId16">
+                      <a:extLst>
+                        <a:ext uri="{28A0092B-C50C-407E-A947-70E740481C1C}">
+                          <a14:useLocalDpi xmlns:a14="http://schemas.microsoft.com/office/drawing/2010/main" val="0"/>
+                        </a:ext>
+                      </a:extLst>
+                    </a:blip>
+                    <a:stretch>
+                      <a:fillRect/>
+                    </a:stretch>
+                  </pic:blipFill>
+                  <pic:spPr>
+                    <a:xfrm>
+                      <a:off x="0" y="0"/>
+                      <a:ext cx="6457410" cy="571922"/>
+                    </a:xfrm>
+                    <a:prstGeom prst="rect">
+                      <a:avLst/>
+                    </a:prstGeom>
+                  </pic:spPr>
+                </pic:pic>
+              </a:graphicData>
+            </a:graphic>
+          </wp:inline>
+        </w:drawing>
+      </w:r>
+    </w:p>
+    <w:p>
+      <w:pPr>
+        <w:rPr>
+          <w:sz w:val="28"/>
+          <w:szCs w:val="28"/>
+          <w:lang w:val="sr-Cyrl-RS"/>
+        </w:rPr>
+      </w:pPr>
+      <w:r>
+        <w:rPr>
+          <w:sz w:val="28"/>
+          <w:szCs w:val="28"/>
+          <w:lang w:val="sr-Cyrl-RS"/>
+        </w:rPr>
+        <w:t>У табели можемо видети добијене резултате за различите инстанце проблема, где су сви алгоритми конкретне инстанце покренути над истом популацијом.</w:t>
+      </w:r>
+      <w:r>
+        <w:rPr>
+          <w:sz w:val="28"/>
+          <w:szCs w:val="28"/>
+          <w:lang w:val="sr-Cyrl-RS"/>
+        </w:rPr>
+        <w:t xml:space="preserve"> У табели није приказан алгоритам </w:t>
+      </w:r>
+      <w:r>
+        <w:rPr>
+          <w:sz w:val="28"/>
+          <w:szCs w:val="28"/>
+        </w:rPr>
+        <w:t xml:space="preserve">GA + VNS </w:t>
+      </w:r>
+      <w:r>
+        <w:rPr>
+          <w:sz w:val="28"/>
+          <w:szCs w:val="28"/>
+          <w:lang w:val="sr-Cyrl-RS"/>
+        </w:rPr>
+        <w:t>који се</w:t>
+      </w:r>
+      <w:r>
+        <w:rPr>
+          <w:sz w:val="28"/>
+          <w:szCs w:val="28"/>
+          <w:lang w:val="sr-Cyrl-RS"/>
+        </w:rPr>
+        <w:t xml:space="preserve"> због своје неефикасности</w:t>
+      </w:r>
+      <w:r>
+        <w:rPr>
+          <w:sz w:val="28"/>
+          <w:szCs w:val="28"/>
+          <w:lang w:val="sr-Cyrl-RS"/>
+        </w:rPr>
+        <w:t xml:space="preserve"> извршавао над много мањом популацијом од свих осталих алгоритама</w:t>
+      </w:r>
+      <w:r>
+        <w:rPr>
+          <w:sz w:val="28"/>
+          <w:szCs w:val="28"/>
+          <w:lang w:val="sr-Cyrl-RS"/>
+        </w:rPr>
+        <w:t>.</w:t>
+      </w:r>
+    </w:p>
+    <w:p>
+      <w:pPr>
+        <w:rPr>
+          <w:sz w:val="28"/>
+          <w:szCs w:val="28"/>
+          <w:lang w:val="sr-Cyrl-RS"/>
+        </w:rPr>
+      </w:pPr>
+      <w:r>
+        <w:rPr>
+          <w:sz w:val="28"/>
+          <w:szCs w:val="28"/>
+          <w:lang w:val="sr-Cyrl-RS"/>
+        </w:rPr>
+        <w:t>Алгоритми се за инстанце Западне Сахаре и Џибутија извршавају у разумном времену и показују прихватљиве резултате, као што је наведено у закључку</w:t>
+      </w:r>
+      <w:r>
+        <w:rPr>
+          <w:sz w:val="28"/>
+          <w:szCs w:val="28"/>
+          <w:lang w:val="sr-Cyrl-RS"/>
+        </w:rPr>
+        <w:t>, док</w:t>
+      </w:r>
+      <w:r>
+        <w:rPr>
+          <w:sz w:val="28"/>
+          <w:szCs w:val="28"/>
+          <w:lang w:val="sr-Cyrl-RS"/>
+        </w:rPr>
+        <w:t xml:space="preserve"> је</w:t>
+      </w:r>
+      <w:r>
+        <w:rPr>
+          <w:sz w:val="28"/>
+          <w:szCs w:val="28"/>
+          <w:lang w:val="sr-Cyrl-RS"/>
+        </w:rPr>
+        <w:t xml:space="preserve"> за инстанцу Катар-а, због доста већег броја градова нашим алгоритмима потребно доста времена да се изврше</w:t>
+      </w:r>
+      <w:r>
+        <w:rPr>
+          <w:sz w:val="28"/>
+          <w:szCs w:val="28"/>
+          <w:lang w:val="sr-Cyrl-RS"/>
+        </w:rPr>
+        <w:t>.</w:t>
+      </w:r>
+      <w:r>
+        <w:rPr>
+          <w:sz w:val="28"/>
+          <w:szCs w:val="28"/>
+          <w:lang w:val="sr-Cyrl-RS"/>
+        </w:rPr>
+        <w:t xml:space="preserve"> </w:t>
+      </w:r>
+      <w:r>
+        <w:rPr>
+          <w:sz w:val="28"/>
+          <w:szCs w:val="28"/>
+          <w:lang w:val="sr-Cyrl-RS"/>
+        </w:rPr>
+        <w:t>А</w:t>
+      </w:r>
+      <w:r>
+        <w:rPr>
+          <w:sz w:val="28"/>
+          <w:szCs w:val="28"/>
+          <w:lang w:val="sr-Cyrl-RS"/>
+        </w:rPr>
+        <w:t xml:space="preserve">лгортми </w:t>
+      </w:r>
+      <w:r>
+        <w:rPr>
+          <w:sz w:val="28"/>
+          <w:szCs w:val="28"/>
+        </w:rPr>
+        <w:t xml:space="preserve">GA + VNS best only I GA + VNS piped </w:t>
+      </w:r>
+      <w:r>
+        <w:rPr>
+          <w:sz w:val="28"/>
+          <w:szCs w:val="28"/>
+          <w:lang w:val="sr-Cyrl-RS"/>
+        </w:rPr>
+        <w:t>су захтевали превише времена за извршавање</w:t>
+      </w:r>
+      <w:bookmarkStart w:id="0" w:name="_GoBack"/>
+      <w:bookmarkEnd w:id="0"/>
+      <w:r>
+        <w:rPr>
+          <w:sz w:val="28"/>
+          <w:szCs w:val="28"/>
+          <w:lang w:val="sr-Cyrl-RS"/>
+        </w:rPr>
+        <w:t>, те њихови резултати нису приказани</w:t>
+      </w:r>
+      <w:r>
+        <w:rPr>
+          <w:sz w:val="28"/>
+          <w:szCs w:val="28"/>
+          <w:lang w:val="sr-Cyrl-RS"/>
+        </w:rPr>
+        <w:t>.</w:t>
+      </w:r>
     </w:p>
     <w:p>
       <w:pPr>
@@ -10290,18 +10655,27 @@
           <w:szCs w:val="36"/>
           <w:lang w:val="sr-Cyrl-RS"/>
         </w:rPr>
-        <w:t>7. Закључак</w:t>
-      </w:r>
-    </w:p>
-    <w:p>
-      <w:pPr>
-        <w:jc w:val="center"/>
+        <w:t>8</w:t>
+      </w:r>
+      <w:r>
         <w:rPr>
           <w:b/>
           <w:sz w:val="36"/>
           <w:szCs w:val="36"/>
           <w:lang w:val="sr-Cyrl-RS"/>
         </w:rPr>
+        <w:t>. Закључак</w:t>
+      </w:r>
+    </w:p>
+    <w:p>
+      <w:pPr>
+        <w:jc w:val="center"/>
+        <w:rPr>
+          <w:b/>
+          <w:sz w:val="36"/>
+          <w:szCs w:val="36"/>
+          <w:lang w:val="sr-Cyrl-RS"/>
+        </w:rPr>
       </w:pPr>
     </w:p>
     <w:p>
@@ -10351,17 +10725,7 @@
           <w:szCs w:val="32"/>
           <w:lang w:val="sr-Cyrl-RS"/>
         </w:rPr>
-        <w:t>Међутим, као и код обичног генетског алгоритма у већини хибридних</w:t>
-      </w:r>
-      <w:bookmarkStart w:id="0" w:name="_GoBack"/>
-      <w:bookmarkEnd w:id="0"/>
-      <w:r>
-        <w:rPr>
-          <w:sz w:val="32"/>
-          <w:szCs w:val="32"/>
-          <w:lang w:val="sr-Cyrl-RS"/>
-        </w:rPr>
-        <w:t xml:space="preserve"> случајева долази до заглављивања у локалном оптимуму.</w:t>
+        <w:t>Међутим, као и код обичног генетског алгоритма у већини хибридних случајева долази до заглављивања у локалном оптимуму.</w:t>
       </w:r>
       <w:r>
         <w:rPr>
@@ -10440,8 +10804,17 @@
           <w:szCs w:val="32"/>
           <w:lang w:val="sr-Cyrl-RS"/>
         </w:rPr>
-        <w:t xml:space="preserve"> </w:t>
-      </w:r>
+        <w:t xml:space="preserve"> Његова улога се сводила на то да јединке поправи у почетним итерацијама и самим тим убрза конвергенцију ка неком оптимуму.</w:t>
+      </w:r>
+    </w:p>
+    <w:p>
+      <w:pPr>
+        <w:rPr>
+          <w:sz w:val="32"/>
+          <w:szCs w:val="32"/>
+          <w:lang w:val="sr-Cyrl-RS"/>
+        </w:rPr>
+      </w:pPr>
       <w:r>
         <w:rPr>
           <w:sz w:val="32"/>
@@ -10449,23 +10822,6 @@
           <w:lang w:val="sr-Cyrl-RS"/>
         </w:rPr>
         <w:lastRenderedPageBreak/>
-        <w:t>Његова улога се сводила на то да јединке поправи у почетним итерацијама и самим тим убрза конвергенцију ка неком оптимуму.</w:t>
-      </w:r>
-    </w:p>
-    <w:p>
-      <w:pPr>
-        <w:rPr>
-          <w:sz w:val="32"/>
-          <w:szCs w:val="32"/>
-          <w:lang w:val="sr-Cyrl-RS"/>
-        </w:rPr>
-      </w:pPr>
-      <w:r>
-        <w:rPr>
-          <w:sz w:val="32"/>
-          <w:szCs w:val="32"/>
-          <w:lang w:val="sr-Cyrl-RS"/>
-        </w:rPr>
         <w:t xml:space="preserve">Примена нередукованог </w:t>
       </w:r>
       <w:r>
@@ -10741,48 +11097,56 @@
           <w:szCs w:val="32"/>
           <w:lang w:val="sr-Cyrl-RS"/>
         </w:rPr>
+        <w:t xml:space="preserve">достигнуто </w:t>
+      </w:r>
+      <w:r>
+        <w:rPr>
+          <w:sz w:val="32"/>
+          <w:szCs w:val="32"/>
+          <w:lang w:val="sr-Cyrl-RS"/>
+        </w:rPr>
+        <w:t xml:space="preserve">коришћењем хибрида генетског алгоритма и редукованог </w:t>
+      </w:r>
+      <w:r>
+        <w:rPr>
+          <w:sz w:val="32"/>
+          <w:szCs w:val="32"/>
+          <w:lang w:val="sr-Cyrl-RS"/>
+        </w:rPr>
+        <w:t>VNS</w:t>
+      </w:r>
+      <w:r>
+        <w:rPr>
+          <w:sz w:val="32"/>
+          <w:szCs w:val="32"/>
+          <w:lang w:val="sr-Cyrl-RS"/>
+        </w:rPr>
+        <w:t xml:space="preserve"> алгоритма.</w:t>
+      </w:r>
+      <w:r>
+        <w:rPr>
+          <w:sz w:val="32"/>
+          <w:szCs w:val="32"/>
+          <w:lang w:val="sr-Cyrl-RS"/>
+        </w:rPr>
+        <w:t xml:space="preserve"> </w:t>
+      </w:r>
+      <w:r>
+        <w:rPr>
+          <w:sz w:val="32"/>
+          <w:szCs w:val="32"/>
+          <w:lang w:val="sr-Cyrl-RS"/>
+        </w:rPr>
+        <w:t xml:space="preserve">Међутим велики број наведених </w:t>
+      </w:r>
+      <w:r>
+        <w:rPr>
+          <w:sz w:val="32"/>
+          <w:szCs w:val="32"/>
+          <w:lang w:val="sr-Cyrl-RS"/>
+        </w:rPr>
         <w:lastRenderedPageBreak/>
-        <w:t xml:space="preserve">достигнуто </w:t>
-      </w:r>
-      <w:r>
-        <w:rPr>
-          <w:sz w:val="32"/>
-          <w:szCs w:val="32"/>
-          <w:lang w:val="sr-Cyrl-RS"/>
-        </w:rPr>
-        <w:t xml:space="preserve">коришћењем хибрида генетског алгоритма и редукованог </w:t>
-      </w:r>
-      <w:r>
-        <w:rPr>
-          <w:sz w:val="32"/>
-          <w:szCs w:val="32"/>
-          <w:lang w:val="sr-Cyrl-RS"/>
-        </w:rPr>
-        <w:t>VNS</w:t>
-      </w:r>
-      <w:r>
-        <w:rPr>
-          <w:sz w:val="32"/>
-          <w:szCs w:val="32"/>
-          <w:lang w:val="sr-Cyrl-RS"/>
-        </w:rPr>
-        <w:t xml:space="preserve"> алгоритма.</w:t>
-      </w:r>
-      <w:r>
-        <w:rPr>
-          <w:sz w:val="32"/>
-          <w:szCs w:val="32"/>
-          <w:lang w:val="sr-Cyrl-RS"/>
-        </w:rPr>
-        <w:t xml:space="preserve"> </w:t>
-      </w:r>
-      <w:r>
-        <w:rPr>
-          <w:sz w:val="32"/>
-          <w:szCs w:val="32"/>
-          <w:lang w:val="sr-Cyrl-RS"/>
-        </w:rPr>
-        <w:t>Међутим велики број наведених хибридних решења је током писања овог рада достизао оптимално решење</w:t>
+        <w:t>хибридних решења је током писања овог рада достизао оптимално решење</w:t>
       </w:r>
       <w:r>
         <w:rPr>
@@ -10881,7 +11245,16 @@
           <w:szCs w:val="36"/>
           <w:lang w:val="sr-Latn-RS"/>
         </w:rPr>
-        <w:t xml:space="preserve">8. </w:t>
+        <w:t>9</w:t>
+      </w:r>
+      <w:r>
+        <w:rPr>
+          <w:b/>
+          <w:sz w:val="36"/>
+          <w:szCs w:val="36"/>
+          <w:lang w:val="sr-Latn-RS"/>
+        </w:rPr>
+        <w:t xml:space="preserve">. </w:t>
       </w:r>
       <w:r>
         <w:rPr>
@@ -10996,7 +11369,7 @@
       </w:r>
     </w:p>
     <w:sectPr>
-      <w:footerReference w:type="default" r:id="rId16"/>
+      <w:footerReference w:type="default" r:id="rId17"/>
       <w:pgSz w:w="12240" w:h="15840"/>
       <w:pgMar w:top="1440" w:right="1440" w:bottom="1440" w:left="1440" w:header="720" w:footer="720" w:gutter="0"/>
       <w:cols w:space="720"/>
@@ -11154,7 +11527,7 @@
         <v:path o:extrusionok="f" gradientshapeok="t" o:connecttype="rect"/>
         <o:lock v:ext="edit" aspectratio="t"/>
       </v:shapetype>
-      <v:shape id="_x0000_i1031" type="#_x0000_t75" style="width:11.25pt;height:11.25pt" o:bullet="t">
+      <v:shape id="_x0000_i1046" type="#_x0000_t75" style="width:11.25pt;height:11.25pt" o:bullet="t">
         <v:imagedata r:id="rId1" o:title="mso4F33"/>
       </v:shape>
     </w:pict>

</xml_diff>